<commit_message>
User Manual of RYDA (Admin)
</commit_message>
<xml_diff>
--- a/Document/User Manual of RYDA (Admin).docx
+++ b/Document/User Manual of RYDA (Admin).docx
@@ -87,6 +87,7 @@
                     <w:noProof/>
                     <w:sz w:val="24"/>
                     <w:szCs w:val="24"/>
+                    <w:lang w:val="en-AU" w:eastAsia="en-AU"/>
                   </w:rPr>
                   <mc:AlternateContent>
                     <mc:Choice Requires="wps">
@@ -488,8 +489,6 @@
             <w:t>Table of Contents</w:t>
           </w:r>
         </w:p>
-        <w:bookmarkStart w:id="0" w:name="_GoBack"/>
-        <w:bookmarkEnd w:id="0"/>
         <w:p>
           <w:pPr>
             <w:pStyle w:val="TOC1"/>
@@ -499,7 +498,7 @@
             <w:rPr>
               <w:rFonts w:eastAsiaTheme="minorEastAsia"/>
               <w:noProof/>
-              <w:lang w:val="en-US"/>
+              <w:lang w:val="en-AU" w:eastAsia="en-AU"/>
             </w:rPr>
           </w:pPr>
           <w:r>
@@ -526,7 +525,7 @@
             </w:rPr>
             <w:fldChar w:fldCharType="separate"/>
           </w:r>
-          <w:hyperlink w:anchor="_Toc494049493" w:history="1">
+          <w:hyperlink w:anchor="_Toc494059896" w:history="1">
             <w:r>
               <w:rPr>
                 <w:rStyle w:val="Hyperlink"/>
@@ -538,7 +537,7 @@
               <w:rPr>
                 <w:rFonts w:eastAsiaTheme="minorEastAsia"/>
                 <w:noProof/>
-                <w:lang w:val="en-US"/>
+                <w:lang w:val="en-AU" w:eastAsia="en-AU"/>
               </w:rPr>
               <w:tab/>
             </w:r>
@@ -568,7 +567,7 @@
                 <w:noProof/>
                 <w:webHidden/>
               </w:rPr>
-              <w:instrText xml:space="preserve"> PAGEREF _Toc494049493 \h </w:instrText>
+              <w:instrText xml:space="preserve"> PAGEREF _Toc494059896 \h </w:instrText>
             </w:r>
             <w:r>
               <w:rPr>
@@ -608,10 +607,10 @@
             <w:rPr>
               <w:rFonts w:eastAsiaTheme="minorEastAsia"/>
               <w:noProof/>
-              <w:lang w:val="en-US"/>
+              <w:lang w:val="en-AU" w:eastAsia="en-AU"/>
             </w:rPr>
           </w:pPr>
-          <w:hyperlink w:anchor="_Toc494049494" w:history="1">
+          <w:hyperlink w:anchor="_Toc494059897" w:history="1">
             <w:r>
               <w:rPr>
                 <w:rStyle w:val="Hyperlink"/>
@@ -623,7 +622,7 @@
               <w:rPr>
                 <w:rFonts w:eastAsiaTheme="minorEastAsia"/>
                 <w:noProof/>
-                <w:lang w:val="en-US"/>
+                <w:lang w:val="en-AU" w:eastAsia="en-AU"/>
               </w:rPr>
               <w:tab/>
             </w:r>
@@ -653,7 +652,7 @@
                 <w:noProof/>
                 <w:webHidden/>
               </w:rPr>
-              <w:instrText xml:space="preserve"> PAGEREF _Toc494049494 \h </w:instrText>
+              <w:instrText xml:space="preserve"> PAGEREF _Toc494059897 \h </w:instrText>
             </w:r>
             <w:r>
               <w:rPr>
@@ -693,10 +692,10 @@
             <w:rPr>
               <w:rFonts w:eastAsiaTheme="minorEastAsia"/>
               <w:noProof/>
-              <w:lang w:val="en-US"/>
+              <w:lang w:val="en-AU" w:eastAsia="en-AU"/>
             </w:rPr>
           </w:pPr>
-          <w:hyperlink w:anchor="_Toc494049495" w:history="1">
+          <w:hyperlink w:anchor="_Toc494059898" w:history="1">
             <w:r>
               <w:rPr>
                 <w:rStyle w:val="Hyperlink"/>
@@ -708,7 +707,7 @@
               <w:rPr>
                 <w:rFonts w:eastAsiaTheme="minorEastAsia"/>
                 <w:noProof/>
-                <w:lang w:val="en-US"/>
+                <w:lang w:val="en-AU" w:eastAsia="en-AU"/>
               </w:rPr>
               <w:tab/>
             </w:r>
@@ -738,7 +737,7 @@
                 <w:noProof/>
                 <w:webHidden/>
               </w:rPr>
-              <w:instrText xml:space="preserve"> PAGEREF _Toc494049495 \h </w:instrText>
+              <w:instrText xml:space="preserve"> PAGEREF _Toc494059898 \h </w:instrText>
             </w:r>
             <w:r>
               <w:rPr>
@@ -778,10 +777,10 @@
             <w:rPr>
               <w:rFonts w:eastAsiaTheme="minorEastAsia"/>
               <w:noProof/>
-              <w:lang w:val="en-US"/>
+              <w:lang w:val="en-AU" w:eastAsia="en-AU"/>
             </w:rPr>
           </w:pPr>
-          <w:hyperlink w:anchor="_Toc494049496" w:history="1">
+          <w:hyperlink w:anchor="_Toc494059899" w:history="1">
             <w:r>
               <w:rPr>
                 <w:rStyle w:val="Hyperlink"/>
@@ -793,7 +792,7 @@
               <w:rPr>
                 <w:rFonts w:eastAsiaTheme="minorEastAsia"/>
                 <w:noProof/>
-                <w:lang w:val="en-US"/>
+                <w:lang w:val="en-AU" w:eastAsia="en-AU"/>
               </w:rPr>
               <w:tab/>
             </w:r>
@@ -823,7 +822,7 @@
                 <w:noProof/>
                 <w:webHidden/>
               </w:rPr>
-              <w:instrText xml:space="preserve"> PAGEREF _Toc494049496 \h </w:instrText>
+              <w:instrText xml:space="preserve"> PAGEREF _Toc494059899 \h </w:instrText>
             </w:r>
             <w:r>
               <w:rPr>
@@ -863,10 +862,10 @@
             <w:rPr>
               <w:rFonts w:eastAsiaTheme="minorEastAsia"/>
               <w:noProof/>
-              <w:lang w:val="en-US"/>
+              <w:lang w:val="en-AU" w:eastAsia="en-AU"/>
             </w:rPr>
           </w:pPr>
-          <w:hyperlink w:anchor="_Toc494049497" w:history="1">
+          <w:hyperlink w:anchor="_Toc494059900" w:history="1">
             <w:r>
               <w:rPr>
                 <w:rStyle w:val="Hyperlink"/>
@@ -878,7 +877,7 @@
               <w:rPr>
                 <w:rFonts w:eastAsiaTheme="minorEastAsia"/>
                 <w:noProof/>
-                <w:lang w:val="en-US"/>
+                <w:lang w:val="en-AU" w:eastAsia="en-AU"/>
               </w:rPr>
               <w:tab/>
             </w:r>
@@ -908,7 +907,7 @@
                 <w:noProof/>
                 <w:webHidden/>
               </w:rPr>
-              <w:instrText xml:space="preserve"> PAGEREF _Toc494049497 \h </w:instrText>
+              <w:instrText xml:space="preserve"> PAGEREF _Toc494059900 \h </w:instrText>
             </w:r>
             <w:r>
               <w:rPr>
@@ -948,10 +947,10 @@
             <w:rPr>
               <w:rFonts w:eastAsiaTheme="minorEastAsia"/>
               <w:noProof/>
-              <w:lang w:val="en-US"/>
+              <w:lang w:val="en-AU" w:eastAsia="en-AU"/>
             </w:rPr>
           </w:pPr>
-          <w:hyperlink w:anchor="_Toc494049498" w:history="1">
+          <w:hyperlink w:anchor="_Toc494059901" w:history="1">
             <w:r>
               <w:rPr>
                 <w:rStyle w:val="Hyperlink"/>
@@ -963,7 +962,7 @@
               <w:rPr>
                 <w:rFonts w:eastAsiaTheme="minorEastAsia"/>
                 <w:noProof/>
-                <w:lang w:val="en-US"/>
+                <w:lang w:val="en-AU" w:eastAsia="en-AU"/>
               </w:rPr>
               <w:tab/>
             </w:r>
@@ -993,7 +992,7 @@
                 <w:noProof/>
                 <w:webHidden/>
               </w:rPr>
-              <w:instrText xml:space="preserve"> PAGEREF _Toc494049498 \h </w:instrText>
+              <w:instrText xml:space="preserve"> PAGEREF _Toc494059901 \h </w:instrText>
             </w:r>
             <w:r>
               <w:rPr>
@@ -1033,10 +1032,10 @@
             <w:rPr>
               <w:rFonts w:eastAsiaTheme="minorEastAsia"/>
               <w:noProof/>
-              <w:lang w:val="en-US"/>
+              <w:lang w:val="en-AU" w:eastAsia="en-AU"/>
             </w:rPr>
           </w:pPr>
-          <w:hyperlink w:anchor="_Toc494049499" w:history="1">
+          <w:hyperlink w:anchor="_Toc494059902" w:history="1">
             <w:r>
               <w:rPr>
                 <w:rStyle w:val="Hyperlink"/>
@@ -1048,7 +1047,7 @@
               <w:rPr>
                 <w:rFonts w:eastAsiaTheme="minorEastAsia"/>
                 <w:noProof/>
-                <w:lang w:val="en-US"/>
+                <w:lang w:val="en-AU" w:eastAsia="en-AU"/>
               </w:rPr>
               <w:tab/>
             </w:r>
@@ -1078,7 +1077,7 @@
                 <w:noProof/>
                 <w:webHidden/>
               </w:rPr>
-              <w:instrText xml:space="preserve"> PAGEREF _Toc494049499 \h </w:instrText>
+              <w:instrText xml:space="preserve"> PAGEREF _Toc494059902 \h </w:instrText>
             </w:r>
             <w:r>
               <w:rPr>
@@ -1118,10 +1117,10 @@
             <w:rPr>
               <w:rFonts w:eastAsiaTheme="minorEastAsia"/>
               <w:noProof/>
-              <w:lang w:val="en-US"/>
+              <w:lang w:val="en-AU" w:eastAsia="en-AU"/>
             </w:rPr>
           </w:pPr>
-          <w:hyperlink w:anchor="_Toc494049500" w:history="1">
+          <w:hyperlink w:anchor="_Toc494059903" w:history="1">
             <w:r>
               <w:rPr>
                 <w:rStyle w:val="Hyperlink"/>
@@ -1133,7 +1132,7 @@
               <w:rPr>
                 <w:rFonts w:eastAsiaTheme="minorEastAsia"/>
                 <w:noProof/>
-                <w:lang w:val="en-US"/>
+                <w:lang w:val="en-AU" w:eastAsia="en-AU"/>
               </w:rPr>
               <w:tab/>
             </w:r>
@@ -1163,7 +1162,7 @@
                 <w:noProof/>
                 <w:webHidden/>
               </w:rPr>
-              <w:instrText xml:space="preserve"> PAGEREF _Toc494049500 \h </w:instrText>
+              <w:instrText xml:space="preserve"> PAGEREF _Toc494059903 \h </w:instrText>
             </w:r>
             <w:r>
               <w:rPr>
@@ -1203,10 +1202,10 @@
             <w:rPr>
               <w:rFonts w:eastAsiaTheme="minorEastAsia"/>
               <w:noProof/>
-              <w:lang w:val="en-US"/>
+              <w:lang w:val="en-AU" w:eastAsia="en-AU"/>
             </w:rPr>
           </w:pPr>
-          <w:hyperlink w:anchor="_Toc494049501" w:history="1">
+          <w:hyperlink w:anchor="_Toc494059904" w:history="1">
             <w:r>
               <w:rPr>
                 <w:rStyle w:val="Hyperlink"/>
@@ -1218,7 +1217,7 @@
               <w:rPr>
                 <w:rFonts w:eastAsiaTheme="minorEastAsia"/>
                 <w:noProof/>
-                <w:lang w:val="en-US"/>
+                <w:lang w:val="en-AU" w:eastAsia="en-AU"/>
               </w:rPr>
               <w:tab/>
             </w:r>
@@ -1248,7 +1247,94 @@
                 <w:noProof/>
                 <w:webHidden/>
               </w:rPr>
-              <w:instrText xml:space="preserve"> PAGEREF _Toc494049501 \h </w:instrText>
+              <w:instrText xml:space="preserve"> PAGEREF _Toc494059904 \h </w:instrText>
+            </w:r>
+            <w:r>
+              <w:rPr>
+                <w:noProof/>
+                <w:webHidden/>
+              </w:rPr>
+            </w:r>
+            <w:r>
+              <w:rPr>
+                <w:noProof/>
+                <w:webHidden/>
+              </w:rPr>
+              <w:fldChar w:fldCharType="separate"/>
+            </w:r>
+            <w:r>
+              <w:rPr>
+                <w:noProof/>
+                <w:webHidden/>
+              </w:rPr>
+              <w:t>8</w:t>
+            </w:r>
+            <w:r>
+              <w:rPr>
+                <w:noProof/>
+                <w:webHidden/>
+              </w:rPr>
+              <w:fldChar w:fldCharType="end"/>
+            </w:r>
+          </w:hyperlink>
+        </w:p>
+        <w:p>
+          <w:pPr>
+            <w:pStyle w:val="TOC1"/>
+            <w:tabs>
+              <w:tab w:val="left" w:pos="660"/>
+            </w:tabs>
+            <w:rPr>
+              <w:rFonts w:eastAsiaTheme="minorEastAsia"/>
+              <w:noProof/>
+              <w:lang w:val="en-AU" w:eastAsia="en-AU"/>
+            </w:rPr>
+          </w:pPr>
+          <w:hyperlink w:anchor="_Toc494059905" w:history="1">
+            <w:r>
+              <w:rPr>
+                <w:rStyle w:val="Hyperlink"/>
+                <w:noProof/>
+              </w:rPr>
+              <w:t>10.</w:t>
+            </w:r>
+            <w:r>
+              <w:rPr>
+                <w:rFonts w:eastAsiaTheme="minorEastAsia"/>
+                <w:noProof/>
+                <w:lang w:val="en-AU" w:eastAsia="en-AU"/>
+              </w:rPr>
+              <w:t xml:space="preserve">    </w:t>
+            </w:r>
+            <w:bookmarkStart w:id="0" w:name="_GoBack"/>
+            <w:bookmarkEnd w:id="0"/>
+            <w:r>
+              <w:rPr>
+                <w:rStyle w:val="Hyperlink"/>
+                <w:noProof/>
+              </w:rPr>
+              <w:t>Individual Attempt Report</w:t>
+            </w:r>
+            <w:r>
+              <w:rPr>
+                <w:noProof/>
+                <w:webHidden/>
+              </w:rPr>
+              <w:tab/>
+            </w:r>
+            <w:r>
+              <w:rPr>
+                <w:noProof/>
+                <w:webHidden/>
+              </w:rPr>
+              <w:fldChar w:fldCharType="begin"/>
+            </w:r>
+            <w:r>
+              <w:rPr>
+                <w:noProof/>
+                <w:webHidden/>
+              </w:rPr>
+              <w:instrText xml:space="preserve"> PAGEREF _Toc494059905 \h </w:instrText>
             </w:r>
             <w:r>
               <w:rPr>
@@ -1317,7 +1403,7 @@
         </w:numPr>
         <w:ind w:left="0" w:firstLine="0"/>
       </w:pPr>
-      <w:bookmarkStart w:id="1" w:name="_Toc494049493"/>
+      <w:bookmarkStart w:id="1" w:name="_Toc494059896"/>
       <w:r>
         <w:lastRenderedPageBreak/>
         <w:t>Login</w:t>
@@ -1337,23 +1423,7 @@
           <w:sz w:val="24"/>
           <w:szCs w:val="24"/>
         </w:rPr>
-        <w:t xml:space="preserve">Open web browser </w:t>
-      </w:r>
-      <w:proofErr w:type="spellStart"/>
-      <w:r>
-        <w:rPr>
-          <w:sz w:val="24"/>
-          <w:szCs w:val="24"/>
-        </w:rPr>
-        <w:t>i.e</w:t>
-      </w:r>
-      <w:proofErr w:type="spellEnd"/>
-      <w:r>
-        <w:rPr>
-          <w:sz w:val="24"/>
-          <w:szCs w:val="24"/>
-        </w:rPr>
-        <w:t xml:space="preserve"> Firefox, Chrome or Safari</w:t>
+        <w:t>Open web browser i.e Firefox, Chrome or Safari</w:t>
       </w:r>
     </w:p>
     <w:p>
@@ -1470,7 +1540,7 @@
           <w:sz w:val="24"/>
           <w:szCs w:val="24"/>
           <w:bdr w:val="single" w:sz="4" w:space="0" w:color="auto"/>
-          <w:lang w:val="en-US"/>
+          <w:lang w:val="en-AU" w:eastAsia="en-AU"/>
         </w:rPr>
         <w:drawing>
           <wp:inline distT="0" distB="0" distL="0" distR="0">
@@ -1590,7 +1660,7 @@
       <w:r>
         <w:rPr>
           <w:noProof/>
-          <w:lang w:val="en-US"/>
+          <w:lang w:val="en-AU" w:eastAsia="en-AU"/>
         </w:rPr>
         <w:drawing>
           <wp:inline distT="0" distB="0" distL="0" distR="0" wp14:anchorId="107E5ADD" wp14:editId="6D0A5095">
@@ -1699,7 +1769,7 @@
         </w:numPr>
         <w:ind w:left="0" w:hanging="11"/>
       </w:pPr>
-      <w:bookmarkStart w:id="2" w:name="_Toc494049494"/>
+      <w:bookmarkStart w:id="2" w:name="_Toc494059897"/>
       <w:r>
         <w:t>Quiz List</w:t>
       </w:r>
@@ -1797,7 +1867,7 @@
       <w:r>
         <w:rPr>
           <w:noProof/>
-          <w:lang w:val="en-US"/>
+          <w:lang w:val="en-AU" w:eastAsia="en-AU"/>
         </w:rPr>
         <w:lastRenderedPageBreak/>
         <w:drawing>
@@ -1887,7 +1957,7 @@
         </w:numPr>
         <w:ind w:left="0" w:firstLine="0"/>
       </w:pPr>
-      <w:bookmarkStart w:id="3" w:name="_Toc494049495"/>
+      <w:bookmarkStart w:id="3" w:name="_Toc494059898"/>
       <w:r>
         <w:t>Create Quiz</w:t>
       </w:r>
@@ -2096,7 +2166,7 @@
           <w:sz w:val="24"/>
           <w:szCs w:val="24"/>
           <w:bdr w:val="single" w:sz="4" w:space="0" w:color="auto"/>
-          <w:lang w:val="en-US"/>
+          <w:lang w:val="en-AU" w:eastAsia="en-AU"/>
         </w:rPr>
         <w:drawing>
           <wp:inline distT="0" distB="0" distL="0" distR="0">
@@ -2190,7 +2260,7 @@
         </w:numPr>
         <w:ind w:left="0" w:hanging="11"/>
       </w:pPr>
-      <w:bookmarkStart w:id="4" w:name="_Toc494049496"/>
+      <w:bookmarkStart w:id="4" w:name="_Toc494059899"/>
       <w:r>
         <w:t>Question List</w:t>
       </w:r>
@@ -2283,7 +2353,7 @@
       <w:r>
         <w:rPr>
           <w:noProof/>
-          <w:lang w:val="en-US"/>
+          <w:lang w:val="en-AU" w:eastAsia="en-AU"/>
         </w:rPr>
         <w:lastRenderedPageBreak/>
         <w:drawing>
@@ -2377,7 +2447,7 @@
         </w:numPr>
         <w:ind w:left="0" w:firstLine="0"/>
       </w:pPr>
-      <w:bookmarkStart w:id="5" w:name="_Toc494049497"/>
+      <w:bookmarkStart w:id="5" w:name="_Toc494059900"/>
       <w:r>
         <w:t>Create Question</w:t>
       </w:r>
@@ -2668,7 +2738,7 @@
           <w:sz w:val="24"/>
           <w:szCs w:val="24"/>
           <w:bdr w:val="single" w:sz="4" w:space="0" w:color="auto"/>
-          <w:lang w:val="en-US"/>
+          <w:lang w:val="en-AU" w:eastAsia="en-AU"/>
         </w:rPr>
         <w:lastRenderedPageBreak/>
         <w:drawing>
@@ -2787,7 +2857,7 @@
         </w:numPr>
         <w:ind w:left="0" w:hanging="11"/>
       </w:pPr>
-      <w:bookmarkStart w:id="6" w:name="_Toc494049498"/>
+      <w:bookmarkStart w:id="6" w:name="_Toc494059901"/>
       <w:r>
         <w:t>User List</w:t>
       </w:r>
@@ -2893,7 +2963,7 @@
           <w:sz w:val="24"/>
           <w:szCs w:val="24"/>
           <w:bdr w:val="single" w:sz="4" w:space="0" w:color="auto"/>
-          <w:lang w:val="en-US"/>
+          <w:lang w:val="en-AU" w:eastAsia="en-AU"/>
         </w:rPr>
         <w:drawing>
           <wp:inline distT="0" distB="0" distL="0" distR="0" wp14:anchorId="263BB363" wp14:editId="5B5DAABD">
@@ -2999,7 +3069,7 @@
         </w:numPr>
         <w:ind w:left="0" w:firstLine="0"/>
       </w:pPr>
-      <w:bookmarkStart w:id="7" w:name="_Toc494049499"/>
+      <w:bookmarkStart w:id="7" w:name="_Toc494059902"/>
       <w:r>
         <w:t>Create User</w:t>
       </w:r>
@@ -3220,7 +3290,7 @@
           <w:sz w:val="24"/>
           <w:szCs w:val="24"/>
           <w:bdr w:val="single" w:sz="4" w:space="0" w:color="auto"/>
-          <w:lang w:val="en-US"/>
+          <w:lang w:val="en-AU" w:eastAsia="en-AU"/>
         </w:rPr>
         <w:drawing>
           <wp:inline distT="0" distB="0" distL="0" distR="0">
@@ -3321,7 +3391,7 @@
         </w:numPr>
         <w:ind w:left="0" w:firstLine="0"/>
       </w:pPr>
-      <w:bookmarkStart w:id="8" w:name="_Toc494049500"/>
+      <w:bookmarkStart w:id="8" w:name="_Toc494059903"/>
       <w:r>
         <w:t>Student List</w:t>
       </w:r>
@@ -3421,14 +3491,14 @@
       <w:r>
         <w:rPr>
           <w:noProof/>
-          <w:lang w:val="en-US"/>
+          <w:lang w:val="en-AU" w:eastAsia="en-AU"/>
         </w:rPr>
         <w:lastRenderedPageBreak/>
         <w:drawing>
-          <wp:inline distT="0" distB="0" distL="0" distR="0" wp14:anchorId="5EE250A6" wp14:editId="14BBE89D">
-            <wp:extent cx="5731510" cy="2330450"/>
-            <wp:effectExtent l="0" t="0" r="2540" b="0"/>
-            <wp:docPr id="19" name="Picture 19"/>
+          <wp:inline distT="0" distB="0" distL="0" distR="0">
+            <wp:extent cx="5724525" cy="2324100"/>
+            <wp:effectExtent l="0" t="0" r="9525" b="0"/>
+            <wp:docPr id="3" name="Picture 3" descr="C:\Users\Pratik\Desktop\screenshot\student list.png"/>
             <wp:cNvGraphicFramePr>
               <a:graphicFrameLocks xmlns:a="http://schemas.openxmlformats.org/drawingml/2006/main" noChangeAspect="1"/>
             </wp:cNvGraphicFramePr>
@@ -3436,23 +3506,36 @@
               <a:graphicData uri="http://schemas.openxmlformats.org/drawingml/2006/picture">
                 <pic:pic xmlns:pic="http://schemas.openxmlformats.org/drawingml/2006/picture">
                   <pic:nvPicPr>
-                    <pic:cNvPr id="1" name=""/>
-                    <pic:cNvPicPr/>
+                    <pic:cNvPr id="0" name="Picture 1" descr="C:\Users\Pratik\Desktop\screenshot\student list.png"/>
+                    <pic:cNvPicPr>
+                      <a:picLocks noChangeAspect="1" noChangeArrowheads="1"/>
+                    </pic:cNvPicPr>
                   </pic:nvPicPr>
                   <pic:blipFill>
-                    <a:blip r:embed="rId21"/>
+                    <a:blip r:embed="rId21" cstate="print">
+                      <a:extLst>
+                        <a:ext uri="{28A0092B-C50C-407E-A947-70E740481C1C}">
+                          <a14:useLocalDpi xmlns:a14="http://schemas.microsoft.com/office/drawing/2010/main" val="0"/>
+                        </a:ext>
+                      </a:extLst>
+                    </a:blip>
+                    <a:srcRect/>
                     <a:stretch>
                       <a:fillRect/>
                     </a:stretch>
                   </pic:blipFill>
-                  <pic:spPr>
+                  <pic:spPr bwMode="auto">
                     <a:xfrm>
                       <a:off x="0" y="0"/>
-                      <a:ext cx="5731510" cy="2330450"/>
+                      <a:ext cx="5724525" cy="2324100"/>
                     </a:xfrm>
                     <a:prstGeom prst="rect">
                       <a:avLst/>
                     </a:prstGeom>
+                    <a:noFill/>
+                    <a:ln>
+                      <a:noFill/>
+                    </a:ln>
                   </pic:spPr>
                 </pic:pic>
               </a:graphicData>
@@ -3528,7 +3611,7 @@
         </w:numPr>
         <w:ind w:left="0" w:firstLine="0"/>
       </w:pPr>
-      <w:bookmarkStart w:id="9" w:name="_Toc494049501"/>
+      <w:bookmarkStart w:id="9" w:name="_Toc494059904"/>
       <w:r>
         <w:t>Report</w:t>
       </w:r>
@@ -3677,13 +3760,13 @@
       <w:r>
         <w:rPr>
           <w:noProof/>
-          <w:lang w:val="en-US"/>
+          <w:lang w:val="en-AU" w:eastAsia="en-AU"/>
         </w:rPr>
         <w:drawing>
-          <wp:inline distT="0" distB="0" distL="0" distR="0" wp14:anchorId="1ADBE992" wp14:editId="291DA099">
-            <wp:extent cx="5731510" cy="2639060"/>
-            <wp:effectExtent l="0" t="0" r="2540" b="8890"/>
-            <wp:docPr id="20" name="Picture 20"/>
+          <wp:inline distT="0" distB="0" distL="0" distR="0">
+            <wp:extent cx="5715000" cy="2333625"/>
+            <wp:effectExtent l="0" t="0" r="0" b="9525"/>
+            <wp:docPr id="5" name="Picture 5" descr="C:\Users\Pratik\Desktop\screenshot\report.png"/>
             <wp:cNvGraphicFramePr>
               <a:graphicFrameLocks xmlns:a="http://schemas.openxmlformats.org/drawingml/2006/main" noChangeAspect="1"/>
             </wp:cNvGraphicFramePr>
@@ -3691,23 +3774,36 @@
               <a:graphicData uri="http://schemas.openxmlformats.org/drawingml/2006/picture">
                 <pic:pic xmlns:pic="http://schemas.openxmlformats.org/drawingml/2006/picture">
                   <pic:nvPicPr>
-                    <pic:cNvPr id="1" name=""/>
-                    <pic:cNvPicPr/>
+                    <pic:cNvPr id="0" name="Picture 2" descr="C:\Users\Pratik\Desktop\screenshot\report.png"/>
+                    <pic:cNvPicPr>
+                      <a:picLocks noChangeAspect="1" noChangeArrowheads="1"/>
+                    </pic:cNvPicPr>
                   </pic:nvPicPr>
                   <pic:blipFill>
-                    <a:blip r:embed="rId22"/>
+                    <a:blip r:embed="rId22" cstate="print">
+                      <a:extLst>
+                        <a:ext uri="{28A0092B-C50C-407E-A947-70E740481C1C}">
+                          <a14:useLocalDpi xmlns:a14="http://schemas.microsoft.com/office/drawing/2010/main" val="0"/>
+                        </a:ext>
+                      </a:extLst>
+                    </a:blip>
+                    <a:srcRect/>
                     <a:stretch>
                       <a:fillRect/>
                     </a:stretch>
                   </pic:blipFill>
-                  <pic:spPr>
+                  <pic:spPr bwMode="auto">
                     <a:xfrm>
                       <a:off x="0" y="0"/>
-                      <a:ext cx="5731510" cy="2639060"/>
+                      <a:ext cx="5715000" cy="2333625"/>
                     </a:xfrm>
                     <a:prstGeom prst="rect">
                       <a:avLst/>
                     </a:prstGeom>
+                    <a:noFill/>
+                    <a:ln>
+                      <a:noFill/>
+                    </a:ln>
                   </pic:spPr>
                 </pic:pic>
               </a:graphicData>
@@ -3765,6 +3861,227 @@
     </w:p>
     <w:p>
       <w:pPr>
+        <w:spacing w:line="360" w:lineRule="auto"/>
+        <w:rPr>
+          <w:rFonts w:cstheme="minorHAnsi"/>
+          <w:b/>
+        </w:rPr>
+      </w:pPr>
+    </w:p>
+    <w:p>
+      <w:pPr>
+        <w:pStyle w:val="Heading1"/>
+        <w:numPr>
+          <w:ilvl w:val="0"/>
+          <w:numId w:val="30"/>
+        </w:numPr>
+      </w:pPr>
+      <w:bookmarkStart w:id="10" w:name="_Toc494059905"/>
+      <w:r>
+        <w:t>Individual Attempt Report</w:t>
+      </w:r>
+      <w:bookmarkEnd w:id="10"/>
+    </w:p>
+    <w:p>
+      <w:pPr>
+        <w:pStyle w:val="ListParagraph"/>
+        <w:numPr>
+          <w:ilvl w:val="0"/>
+          <w:numId w:val="38"/>
+        </w:numPr>
+        <w:spacing w:line="360" w:lineRule="auto"/>
+        <w:rPr>
+          <w:rFonts w:cstheme="minorHAnsi"/>
+          <w:sz w:val="24"/>
+          <w:szCs w:val="24"/>
+        </w:rPr>
+      </w:pPr>
+      <w:r>
+        <w:rPr>
+          <w:rFonts w:cstheme="minorHAnsi"/>
+          <w:sz w:val="24"/>
+          <w:szCs w:val="24"/>
+        </w:rPr>
+        <w:t xml:space="preserve">Click on </w:t>
+      </w:r>
+      <w:r>
+        <w:rPr>
+          <w:rFonts w:cstheme="minorHAnsi"/>
+          <w:b/>
+          <w:sz w:val="24"/>
+          <w:szCs w:val="24"/>
+        </w:rPr>
+        <w:t>Report</w:t>
+      </w:r>
+      <w:r>
+        <w:rPr>
+          <w:rFonts w:cstheme="minorHAnsi"/>
+          <w:sz w:val="24"/>
+          <w:szCs w:val="24"/>
+        </w:rPr>
+        <w:t xml:space="preserve"> on the left-hand side of the menu</w:t>
+      </w:r>
+    </w:p>
+    <w:p>
+      <w:pPr>
+        <w:pStyle w:val="ListParagraph"/>
+        <w:numPr>
+          <w:ilvl w:val="0"/>
+          <w:numId w:val="38"/>
+        </w:numPr>
+        <w:spacing w:line="360" w:lineRule="auto"/>
+        <w:rPr>
+          <w:rFonts w:cstheme="minorHAnsi"/>
+          <w:sz w:val="24"/>
+          <w:szCs w:val="24"/>
+        </w:rPr>
+      </w:pPr>
+      <w:r>
+        <w:rPr>
+          <w:rFonts w:cstheme="minorHAnsi"/>
+          <w:sz w:val="24"/>
+          <w:szCs w:val="24"/>
+        </w:rPr>
+        <w:t xml:space="preserve">User will see the list of Quizzes and their student attempts  </w:t>
+      </w:r>
+    </w:p>
+    <w:p>
+      <w:pPr>
+        <w:pStyle w:val="ListParagraph"/>
+        <w:numPr>
+          <w:ilvl w:val="0"/>
+          <w:numId w:val="38"/>
+        </w:numPr>
+        <w:spacing w:line="360" w:lineRule="auto"/>
+        <w:rPr>
+          <w:rFonts w:cstheme="minorHAnsi"/>
+          <w:sz w:val="24"/>
+          <w:szCs w:val="24"/>
+        </w:rPr>
+      </w:pPr>
+      <w:r>
+        <w:rPr>
+          <w:rFonts w:cstheme="minorHAnsi"/>
+          <w:sz w:val="24"/>
+          <w:szCs w:val="24"/>
+        </w:rPr>
+        <w:lastRenderedPageBreak/>
+        <w:t xml:space="preserve">The user can view the list of students who attempted the quiz by clicking on the </w:t>
+      </w:r>
+      <w:r>
+        <w:rPr>
+          <w:rFonts w:cstheme="minorHAnsi"/>
+          <w:b/>
+          <w:sz w:val="24"/>
+          <w:szCs w:val="24"/>
+        </w:rPr>
+        <w:t xml:space="preserve">link on </w:t>
+      </w:r>
+      <w:r>
+        <w:rPr>
+          <w:rFonts w:cstheme="minorHAnsi"/>
+          <w:b/>
+          <w:sz w:val="24"/>
+          <w:szCs w:val="24"/>
+        </w:rPr>
+        <w:t>No of attempts column</w:t>
+      </w:r>
+      <w:r>
+        <w:rPr>
+          <w:rFonts w:cstheme="minorHAnsi"/>
+          <w:sz w:val="24"/>
+          <w:szCs w:val="24"/>
+        </w:rPr>
+        <w:t xml:space="preserve"> </w:t>
+      </w:r>
+    </w:p>
+    <w:p>
+      <w:pPr>
+        <w:pStyle w:val="ListParagraph"/>
+        <w:numPr>
+          <w:ilvl w:val="0"/>
+          <w:numId w:val="37"/>
+        </w:numPr>
+      </w:pPr>
+      <w:r>
+        <w:t>User will be redirected to next page to display the detail attempt report. (Figure 8)</w:t>
+      </w:r>
+    </w:p>
+    <w:p>
+      <w:pPr>
+        <w:jc w:val="center"/>
+      </w:pPr>
+      <w:r>
+        <w:rPr>
+          <w:noProof/>
+          <w:lang w:val="en-AU" w:eastAsia="en-AU"/>
+        </w:rPr>
+        <w:drawing>
+          <wp:inline distT="0" distB="0" distL="0" distR="0">
+            <wp:extent cx="5734050" cy="2647950"/>
+            <wp:effectExtent l="0" t="0" r="0" b="0"/>
+            <wp:docPr id="6" name="Picture 6" descr="C:\Users\Pratik\Desktop\screenshot\individual student report.png"/>
+            <wp:cNvGraphicFramePr>
+              <a:graphicFrameLocks xmlns:a="http://schemas.openxmlformats.org/drawingml/2006/main" noChangeAspect="1"/>
+            </wp:cNvGraphicFramePr>
+            <a:graphic xmlns:a="http://schemas.openxmlformats.org/drawingml/2006/main">
+              <a:graphicData uri="http://schemas.openxmlformats.org/drawingml/2006/picture">
+                <pic:pic xmlns:pic="http://schemas.openxmlformats.org/drawingml/2006/picture">
+                  <pic:nvPicPr>
+                    <pic:cNvPr id="0" name="Picture 3" descr="C:\Users\Pratik\Desktop\screenshot\individual student report.png"/>
+                    <pic:cNvPicPr>
+                      <a:picLocks noChangeAspect="1" noChangeArrowheads="1"/>
+                    </pic:cNvPicPr>
+                  </pic:nvPicPr>
+                  <pic:blipFill>
+                    <a:blip r:embed="rId23" cstate="print">
+                      <a:extLst>
+                        <a:ext uri="{28A0092B-C50C-407E-A947-70E740481C1C}">
+                          <a14:useLocalDpi xmlns:a14="http://schemas.microsoft.com/office/drawing/2010/main" val="0"/>
+                        </a:ext>
+                      </a:extLst>
+                    </a:blip>
+                    <a:srcRect/>
+                    <a:stretch>
+                      <a:fillRect/>
+                    </a:stretch>
+                  </pic:blipFill>
+                  <pic:spPr bwMode="auto">
+                    <a:xfrm>
+                      <a:off x="0" y="0"/>
+                      <a:ext cx="5734050" cy="2647950"/>
+                    </a:xfrm>
+                    <a:prstGeom prst="rect">
+                      <a:avLst/>
+                    </a:prstGeom>
+                    <a:noFill/>
+                    <a:ln>
+                      <a:noFill/>
+                    </a:ln>
+                  </pic:spPr>
+                </pic:pic>
+              </a:graphicData>
+            </a:graphic>
+          </wp:inline>
+        </w:drawing>
+      </w:r>
+    </w:p>
+    <w:p>
+      <w:pPr>
+        <w:jc w:val="center"/>
+        <w:rPr>
+          <w:b/>
+        </w:rPr>
+      </w:pPr>
+      <w:r>
+        <w:rPr>
+          <w:b/>
+        </w:rPr>
+        <w:t>Fig 8. Individual Attempt Report</w:t>
+      </w:r>
+    </w:p>
+    <w:p>
+      <w:pPr>
         <w:keepNext/>
         <w:spacing w:line="360" w:lineRule="auto"/>
         <w:rPr>
@@ -3786,8 +4103,8 @@
       </w:pPr>
     </w:p>
     <w:sectPr>
-      <w:headerReference w:type="first" r:id="rId23"/>
-      <w:footerReference w:type="first" r:id="rId24"/>
+      <w:headerReference w:type="first" r:id="rId24"/>
+      <w:footerReference w:type="first" r:id="rId25"/>
       <w:pgSz w:w="11906" w:h="16838"/>
       <w:pgMar w:top="1440" w:right="1440" w:bottom="1440" w:left="1440" w:header="708" w:footer="708" w:gutter="0"/>
       <w:cols w:space="708"/>
@@ -5433,6 +5750,119 @@
     </w:lvl>
   </w:abstractNum>
   <w:abstractNum w:abstractNumId="13" w15:restartNumberingAfterBreak="0">
+    <w:nsid w:val="344D34CC"/>
+    <w:multiLevelType w:val="hybridMultilevel"/>
+    <w:tmpl w:val="4F7A854E"/>
+    <w:lvl w:ilvl="0" w:tplc="0C090001">
+      <w:start w:val="1"/>
+      <w:numFmt w:val="bullet"/>
+      <w:lvlText w:val=""/>
+      <w:lvlJc w:val="left"/>
+      <w:pPr>
+        <w:ind w:left="720" w:hanging="360"/>
+      </w:pPr>
+      <w:rPr>
+        <w:rFonts w:ascii="Symbol" w:hAnsi="Symbol" w:hint="default"/>
+      </w:rPr>
+    </w:lvl>
+    <w:lvl w:ilvl="1" w:tplc="0C090003" w:tentative="1">
+      <w:start w:val="1"/>
+      <w:numFmt w:val="bullet"/>
+      <w:lvlText w:val="o"/>
+      <w:lvlJc w:val="left"/>
+      <w:pPr>
+        <w:ind w:left="1440" w:hanging="360"/>
+      </w:pPr>
+      <w:rPr>
+        <w:rFonts w:ascii="Courier New" w:hAnsi="Courier New" w:cs="Courier New" w:hint="default"/>
+      </w:rPr>
+    </w:lvl>
+    <w:lvl w:ilvl="2" w:tplc="0C090005" w:tentative="1">
+      <w:start w:val="1"/>
+      <w:numFmt w:val="bullet"/>
+      <w:lvlText w:val=""/>
+      <w:lvlJc w:val="left"/>
+      <w:pPr>
+        <w:ind w:left="2160" w:hanging="360"/>
+      </w:pPr>
+      <w:rPr>
+        <w:rFonts w:ascii="Wingdings" w:hAnsi="Wingdings" w:hint="default"/>
+      </w:rPr>
+    </w:lvl>
+    <w:lvl w:ilvl="3" w:tplc="0C090001" w:tentative="1">
+      <w:start w:val="1"/>
+      <w:numFmt w:val="bullet"/>
+      <w:lvlText w:val=""/>
+      <w:lvlJc w:val="left"/>
+      <w:pPr>
+        <w:ind w:left="2880" w:hanging="360"/>
+      </w:pPr>
+      <w:rPr>
+        <w:rFonts w:ascii="Symbol" w:hAnsi="Symbol" w:hint="default"/>
+      </w:rPr>
+    </w:lvl>
+    <w:lvl w:ilvl="4" w:tplc="0C090003" w:tentative="1">
+      <w:start w:val="1"/>
+      <w:numFmt w:val="bullet"/>
+      <w:lvlText w:val="o"/>
+      <w:lvlJc w:val="left"/>
+      <w:pPr>
+        <w:ind w:left="3600" w:hanging="360"/>
+      </w:pPr>
+      <w:rPr>
+        <w:rFonts w:ascii="Courier New" w:hAnsi="Courier New" w:cs="Courier New" w:hint="default"/>
+      </w:rPr>
+    </w:lvl>
+    <w:lvl w:ilvl="5" w:tplc="0C090005" w:tentative="1">
+      <w:start w:val="1"/>
+      <w:numFmt w:val="bullet"/>
+      <w:lvlText w:val=""/>
+      <w:lvlJc w:val="left"/>
+      <w:pPr>
+        <w:ind w:left="4320" w:hanging="360"/>
+      </w:pPr>
+      <w:rPr>
+        <w:rFonts w:ascii="Wingdings" w:hAnsi="Wingdings" w:hint="default"/>
+      </w:rPr>
+    </w:lvl>
+    <w:lvl w:ilvl="6" w:tplc="0C090001" w:tentative="1">
+      <w:start w:val="1"/>
+      <w:numFmt w:val="bullet"/>
+      <w:lvlText w:val=""/>
+      <w:lvlJc w:val="left"/>
+      <w:pPr>
+        <w:ind w:left="5040" w:hanging="360"/>
+      </w:pPr>
+      <w:rPr>
+        <w:rFonts w:ascii="Symbol" w:hAnsi="Symbol" w:hint="default"/>
+      </w:rPr>
+    </w:lvl>
+    <w:lvl w:ilvl="7" w:tplc="0C090003" w:tentative="1">
+      <w:start w:val="1"/>
+      <w:numFmt w:val="bullet"/>
+      <w:lvlText w:val="o"/>
+      <w:lvlJc w:val="left"/>
+      <w:pPr>
+        <w:ind w:left="5760" w:hanging="360"/>
+      </w:pPr>
+      <w:rPr>
+        <w:rFonts w:ascii="Courier New" w:hAnsi="Courier New" w:cs="Courier New" w:hint="default"/>
+      </w:rPr>
+    </w:lvl>
+    <w:lvl w:ilvl="8" w:tplc="0C090005" w:tentative="1">
+      <w:start w:val="1"/>
+      <w:numFmt w:val="bullet"/>
+      <w:lvlText w:val=""/>
+      <w:lvlJc w:val="left"/>
+      <w:pPr>
+        <w:ind w:left="6480" w:hanging="360"/>
+      </w:pPr>
+      <w:rPr>
+        <w:rFonts w:ascii="Wingdings" w:hAnsi="Wingdings" w:hint="default"/>
+      </w:rPr>
+    </w:lvl>
+  </w:abstractNum>
+  <w:abstractNum w:abstractNumId="14" w15:restartNumberingAfterBreak="0">
     <w:nsid w:val="36800ACA"/>
     <w:multiLevelType w:val="multilevel"/>
     <w:tmpl w:val="11C061F2"/>
@@ -5545,7 +5975,7 @@
       </w:rPr>
     </w:lvl>
   </w:abstractNum>
-  <w:abstractNum w:abstractNumId="14" w15:restartNumberingAfterBreak="0">
+  <w:abstractNum w:abstractNumId="15" w15:restartNumberingAfterBreak="0">
     <w:nsid w:val="369F3EB2"/>
     <w:multiLevelType w:val="multilevel"/>
     <w:tmpl w:val="C624D16E"/>
@@ -5694,7 +6124,7 @@
       </w:rPr>
     </w:lvl>
   </w:abstractNum>
-  <w:abstractNum w:abstractNumId="15" w15:restartNumberingAfterBreak="0">
+  <w:abstractNum w:abstractNumId="16" w15:restartNumberingAfterBreak="0">
     <w:nsid w:val="36E815D6"/>
     <w:multiLevelType w:val="hybridMultilevel"/>
     <w:tmpl w:val="D85600C8"/>
@@ -5807,7 +6237,7 @@
       </w:rPr>
     </w:lvl>
   </w:abstractNum>
-  <w:abstractNum w:abstractNumId="16" w15:restartNumberingAfterBreak="0">
+  <w:abstractNum w:abstractNumId="17" w15:restartNumberingAfterBreak="0">
     <w:nsid w:val="3C1C410A"/>
     <w:multiLevelType w:val="multilevel"/>
     <w:tmpl w:val="E1B6C6C6"/>
@@ -5956,7 +6386,7 @@
       </w:rPr>
     </w:lvl>
   </w:abstractNum>
-  <w:abstractNum w:abstractNumId="17" w15:restartNumberingAfterBreak="0">
+  <w:abstractNum w:abstractNumId="18" w15:restartNumberingAfterBreak="0">
     <w:nsid w:val="3ECA1C76"/>
     <w:multiLevelType w:val="multilevel"/>
     <w:tmpl w:val="48BEFFE8"/>
@@ -6069,7 +6499,7 @@
       </w:rPr>
     </w:lvl>
   </w:abstractNum>
-  <w:abstractNum w:abstractNumId="18" w15:restartNumberingAfterBreak="0">
+  <w:abstractNum w:abstractNumId="19" w15:restartNumberingAfterBreak="0">
     <w:nsid w:val="3FB1319D"/>
     <w:multiLevelType w:val="hybridMultilevel"/>
     <w:tmpl w:val="0FD4A8A6"/>
@@ -6182,7 +6612,7 @@
       </w:rPr>
     </w:lvl>
   </w:abstractNum>
-  <w:abstractNum w:abstractNumId="19" w15:restartNumberingAfterBreak="0">
+  <w:abstractNum w:abstractNumId="20" w15:restartNumberingAfterBreak="0">
     <w:nsid w:val="46B66DC3"/>
     <w:multiLevelType w:val="hybridMultilevel"/>
     <w:tmpl w:val="757A311A"/>
@@ -6295,7 +6725,7 @@
       </w:rPr>
     </w:lvl>
   </w:abstractNum>
-  <w:abstractNum w:abstractNumId="20" w15:restartNumberingAfterBreak="0">
+  <w:abstractNum w:abstractNumId="21" w15:restartNumberingAfterBreak="0">
     <w:nsid w:val="473F0575"/>
     <w:multiLevelType w:val="hybridMultilevel"/>
     <w:tmpl w:val="8FB479B4"/>
@@ -6408,7 +6838,7 @@
       </w:rPr>
     </w:lvl>
   </w:abstractNum>
-  <w:abstractNum w:abstractNumId="21" w15:restartNumberingAfterBreak="0">
+  <w:abstractNum w:abstractNumId="22" w15:restartNumberingAfterBreak="0">
     <w:nsid w:val="4B5138C3"/>
     <w:multiLevelType w:val="hybridMultilevel"/>
     <w:tmpl w:val="BE345D84"/>
@@ -6521,7 +6951,7 @@
       </w:rPr>
     </w:lvl>
   </w:abstractNum>
-  <w:abstractNum w:abstractNumId="22" w15:restartNumberingAfterBreak="0">
+  <w:abstractNum w:abstractNumId="23" w15:restartNumberingAfterBreak="0">
     <w:nsid w:val="4C3C6C5F"/>
     <w:multiLevelType w:val="hybridMultilevel"/>
     <w:tmpl w:val="41A47E36"/>
@@ -6610,7 +7040,7 @@
       </w:pPr>
     </w:lvl>
   </w:abstractNum>
-  <w:abstractNum w:abstractNumId="23" w15:restartNumberingAfterBreak="0">
+  <w:abstractNum w:abstractNumId="24" w15:restartNumberingAfterBreak="0">
     <w:nsid w:val="4C8C506A"/>
     <w:multiLevelType w:val="hybridMultilevel"/>
     <w:tmpl w:val="E00CCED8"/>
@@ -6699,7 +7129,7 @@
       </w:pPr>
     </w:lvl>
   </w:abstractNum>
-  <w:abstractNum w:abstractNumId="24" w15:restartNumberingAfterBreak="0">
+  <w:abstractNum w:abstractNumId="25" w15:restartNumberingAfterBreak="0">
     <w:nsid w:val="50201FDF"/>
     <w:multiLevelType w:val="multilevel"/>
     <w:tmpl w:val="EC5AFD98"/>
@@ -6848,7 +7278,7 @@
       </w:rPr>
     </w:lvl>
   </w:abstractNum>
-  <w:abstractNum w:abstractNumId="25" w15:restartNumberingAfterBreak="0">
+  <w:abstractNum w:abstractNumId="26" w15:restartNumberingAfterBreak="0">
     <w:nsid w:val="53506EAD"/>
     <w:multiLevelType w:val="hybridMultilevel"/>
     <w:tmpl w:val="6E121DCC"/>
@@ -6961,7 +7391,7 @@
       </w:rPr>
     </w:lvl>
   </w:abstractNum>
-  <w:abstractNum w:abstractNumId="26" w15:restartNumberingAfterBreak="0">
+  <w:abstractNum w:abstractNumId="27" w15:restartNumberingAfterBreak="0">
     <w:nsid w:val="53C331CF"/>
     <w:multiLevelType w:val="hybridMultilevel"/>
     <w:tmpl w:val="F99443EC"/>
@@ -7050,7 +7480,96 @@
       </w:pPr>
     </w:lvl>
   </w:abstractNum>
-  <w:abstractNum w:abstractNumId="27" w15:restartNumberingAfterBreak="0">
+  <w:abstractNum w:abstractNumId="28" w15:restartNumberingAfterBreak="0">
+    <w:nsid w:val="574C3A7A"/>
+    <w:multiLevelType w:val="hybridMultilevel"/>
+    <w:tmpl w:val="1540AD40"/>
+    <w:lvl w:ilvl="0" w:tplc="0C090001">
+      <w:start w:val="1"/>
+      <w:numFmt w:val="bullet"/>
+      <w:lvlText w:val=""/>
+      <w:lvlJc w:val="left"/>
+      <w:pPr>
+        <w:ind w:left="720" w:hanging="360"/>
+      </w:pPr>
+      <w:rPr>
+        <w:rFonts w:ascii="Symbol" w:hAnsi="Symbol" w:hint="default"/>
+      </w:rPr>
+    </w:lvl>
+    <w:lvl w:ilvl="1" w:tplc="0C090019" w:tentative="1">
+      <w:start w:val="1"/>
+      <w:numFmt w:val="lowerLetter"/>
+      <w:lvlText w:val="%2."/>
+      <w:lvlJc w:val="left"/>
+      <w:pPr>
+        <w:ind w:left="1440" w:hanging="360"/>
+      </w:pPr>
+    </w:lvl>
+    <w:lvl w:ilvl="2" w:tplc="0C09001B" w:tentative="1">
+      <w:start w:val="1"/>
+      <w:numFmt w:val="lowerRoman"/>
+      <w:lvlText w:val="%3."/>
+      <w:lvlJc w:val="right"/>
+      <w:pPr>
+        <w:ind w:left="2160" w:hanging="180"/>
+      </w:pPr>
+    </w:lvl>
+    <w:lvl w:ilvl="3" w:tplc="0C09000F" w:tentative="1">
+      <w:start w:val="1"/>
+      <w:numFmt w:val="decimal"/>
+      <w:lvlText w:val="%4."/>
+      <w:lvlJc w:val="left"/>
+      <w:pPr>
+        <w:ind w:left="2880" w:hanging="360"/>
+      </w:pPr>
+    </w:lvl>
+    <w:lvl w:ilvl="4" w:tplc="0C090019" w:tentative="1">
+      <w:start w:val="1"/>
+      <w:numFmt w:val="lowerLetter"/>
+      <w:lvlText w:val="%5."/>
+      <w:lvlJc w:val="left"/>
+      <w:pPr>
+        <w:ind w:left="3600" w:hanging="360"/>
+      </w:pPr>
+    </w:lvl>
+    <w:lvl w:ilvl="5" w:tplc="0C09001B" w:tentative="1">
+      <w:start w:val="1"/>
+      <w:numFmt w:val="lowerRoman"/>
+      <w:lvlText w:val="%6."/>
+      <w:lvlJc w:val="right"/>
+      <w:pPr>
+        <w:ind w:left="4320" w:hanging="180"/>
+      </w:pPr>
+    </w:lvl>
+    <w:lvl w:ilvl="6" w:tplc="0C09000F" w:tentative="1">
+      <w:start w:val="1"/>
+      <w:numFmt w:val="decimal"/>
+      <w:lvlText w:val="%7."/>
+      <w:lvlJc w:val="left"/>
+      <w:pPr>
+        <w:ind w:left="5040" w:hanging="360"/>
+      </w:pPr>
+    </w:lvl>
+    <w:lvl w:ilvl="7" w:tplc="0C090019" w:tentative="1">
+      <w:start w:val="1"/>
+      <w:numFmt w:val="lowerLetter"/>
+      <w:lvlText w:val="%8."/>
+      <w:lvlJc w:val="left"/>
+      <w:pPr>
+        <w:ind w:left="5760" w:hanging="360"/>
+      </w:pPr>
+    </w:lvl>
+    <w:lvl w:ilvl="8" w:tplc="0C09001B" w:tentative="1">
+      <w:start w:val="1"/>
+      <w:numFmt w:val="lowerRoman"/>
+      <w:lvlText w:val="%9."/>
+      <w:lvlJc w:val="right"/>
+      <w:pPr>
+        <w:ind w:left="6480" w:hanging="180"/>
+      </w:pPr>
+    </w:lvl>
+  </w:abstractNum>
+  <w:abstractNum w:abstractNumId="29" w15:restartNumberingAfterBreak="0">
     <w:nsid w:val="57A8143B"/>
     <w:multiLevelType w:val="hybridMultilevel"/>
     <w:tmpl w:val="79702D10"/>
@@ -7139,7 +7658,7 @@
       </w:pPr>
     </w:lvl>
   </w:abstractNum>
-  <w:abstractNum w:abstractNumId="28" w15:restartNumberingAfterBreak="0">
+  <w:abstractNum w:abstractNumId="30" w15:restartNumberingAfterBreak="0">
     <w:nsid w:val="66EE745C"/>
     <w:multiLevelType w:val="hybridMultilevel"/>
     <w:tmpl w:val="7E0ADCB4"/>
@@ -7252,7 +7771,7 @@
       </w:rPr>
     </w:lvl>
   </w:abstractNum>
-  <w:abstractNum w:abstractNumId="29" w15:restartNumberingAfterBreak="0">
+  <w:abstractNum w:abstractNumId="31" w15:restartNumberingAfterBreak="0">
     <w:nsid w:val="67C41B3E"/>
     <w:multiLevelType w:val="multilevel"/>
     <w:tmpl w:val="A90A5000"/>
@@ -7365,7 +7884,7 @@
       </w:rPr>
     </w:lvl>
   </w:abstractNum>
-  <w:abstractNum w:abstractNumId="30" w15:restartNumberingAfterBreak="0">
+  <w:abstractNum w:abstractNumId="32" w15:restartNumberingAfterBreak="0">
     <w:nsid w:val="68DE5427"/>
     <w:multiLevelType w:val="hybridMultilevel"/>
     <w:tmpl w:val="5838D7FC"/>
@@ -7478,7 +7997,7 @@
       </w:rPr>
     </w:lvl>
   </w:abstractNum>
-  <w:abstractNum w:abstractNumId="31" w15:restartNumberingAfterBreak="0">
+  <w:abstractNum w:abstractNumId="33" w15:restartNumberingAfterBreak="0">
     <w:nsid w:val="6ABD2D19"/>
     <w:multiLevelType w:val="hybridMultilevel"/>
     <w:tmpl w:val="CC60FBE4"/>
@@ -7591,7 +8110,7 @@
       </w:rPr>
     </w:lvl>
   </w:abstractNum>
-  <w:abstractNum w:abstractNumId="32" w15:restartNumberingAfterBreak="0">
+  <w:abstractNum w:abstractNumId="34" w15:restartNumberingAfterBreak="0">
     <w:nsid w:val="6AD67047"/>
     <w:multiLevelType w:val="multilevel"/>
     <w:tmpl w:val="E4506732"/>
@@ -7685,7 +8204,7 @@
       </w:pPr>
     </w:lvl>
   </w:abstractNum>
-  <w:abstractNum w:abstractNumId="33" w15:restartNumberingAfterBreak="0">
+  <w:abstractNum w:abstractNumId="35" w15:restartNumberingAfterBreak="0">
     <w:nsid w:val="6F125360"/>
     <w:multiLevelType w:val="multilevel"/>
     <w:tmpl w:val="7F64BE70"/>
@@ -7834,7 +8353,7 @@
       </w:rPr>
     </w:lvl>
   </w:abstractNum>
-  <w:abstractNum w:abstractNumId="34" w15:restartNumberingAfterBreak="0">
+  <w:abstractNum w:abstractNumId="36" w15:restartNumberingAfterBreak="0">
     <w:nsid w:val="6FFC5DA1"/>
     <w:multiLevelType w:val="multilevel"/>
     <w:tmpl w:val="8A8CA216"/>
@@ -7983,7 +8502,7 @@
       </w:rPr>
     </w:lvl>
   </w:abstractNum>
-  <w:abstractNum w:abstractNumId="35" w15:restartNumberingAfterBreak="0">
+  <w:abstractNum w:abstractNumId="37" w15:restartNumberingAfterBreak="0">
     <w:nsid w:val="747869F3"/>
     <w:multiLevelType w:val="multilevel"/>
     <w:tmpl w:val="C542F9D8"/>
@@ -8097,25 +8616,25 @@
     </w:lvl>
   </w:abstractNum>
   <w:num w:numId="1">
-    <w:abstractNumId w:val="25"/>
+    <w:abstractNumId w:val="26"/>
   </w:num>
   <w:num w:numId="2">
-    <w:abstractNumId w:val="20"/>
+    <w:abstractNumId w:val="21"/>
   </w:num>
   <w:num w:numId="3">
-    <w:abstractNumId w:val="18"/>
+    <w:abstractNumId w:val="19"/>
   </w:num>
   <w:num w:numId="4">
-    <w:abstractNumId w:val="15"/>
+    <w:abstractNumId w:val="16"/>
   </w:num>
   <w:num w:numId="5">
-    <w:abstractNumId w:val="21"/>
+    <w:abstractNumId w:val="22"/>
   </w:num>
   <w:num w:numId="6">
-    <w:abstractNumId w:val="28"/>
+    <w:abstractNumId w:val="30"/>
   </w:num>
   <w:num w:numId="7">
-    <w:abstractNumId w:val="27"/>
+    <w:abstractNumId w:val="29"/>
   </w:num>
   <w:num w:numId="8">
     <w:abstractNumId w:val="9"/>
@@ -8130,13 +8649,13 @@
     <w:abstractNumId w:val="2"/>
   </w:num>
   <w:num w:numId="12">
-    <w:abstractNumId w:val="22"/>
+    <w:abstractNumId w:val="23"/>
   </w:num>
   <w:num w:numId="13">
-    <w:abstractNumId w:val="33"/>
+    <w:abstractNumId w:val="35"/>
   </w:num>
   <w:num w:numId="14">
-    <w:abstractNumId w:val="16"/>
+    <w:abstractNumId w:val="17"/>
   </w:num>
   <w:num w:numId="15">
     <w:abstractNumId w:val="0"/>
@@ -8151,16 +8670,16 @@
     <w:abstractNumId w:val="12"/>
   </w:num>
   <w:num w:numId="19">
-    <w:abstractNumId w:val="14"/>
+    <w:abstractNumId w:val="15"/>
   </w:num>
   <w:num w:numId="20">
-    <w:abstractNumId w:val="34"/>
+    <w:abstractNumId w:val="36"/>
   </w:num>
   <w:num w:numId="21">
-    <w:abstractNumId w:val="24"/>
+    <w:abstractNumId w:val="25"/>
   </w:num>
   <w:num w:numId="22">
-    <w:abstractNumId w:val="32"/>
+    <w:abstractNumId w:val="34"/>
     <w:lvlOverride w:ilvl="0">
       <w:startOverride w:val="1"/>
     </w:lvlOverride>
@@ -8196,28 +8715,28 @@
     <w:abstractNumId w:val="11"/>
   </w:num>
   <w:num w:numId="25">
-    <w:abstractNumId w:val="17"/>
+    <w:abstractNumId w:val="18"/>
   </w:num>
   <w:num w:numId="26">
-    <w:abstractNumId w:val="35"/>
+    <w:abstractNumId w:val="37"/>
   </w:num>
   <w:num w:numId="27">
-    <w:abstractNumId w:val="13"/>
+    <w:abstractNumId w:val="14"/>
   </w:num>
   <w:num w:numId="28">
-    <w:abstractNumId w:val="29"/>
+    <w:abstractNumId w:val="31"/>
   </w:num>
   <w:num w:numId="29">
-    <w:abstractNumId w:val="30"/>
+    <w:abstractNumId w:val="32"/>
   </w:num>
   <w:num w:numId="30">
-    <w:abstractNumId w:val="23"/>
+    <w:abstractNumId w:val="24"/>
   </w:num>
   <w:num w:numId="31">
-    <w:abstractNumId w:val="31"/>
+    <w:abstractNumId w:val="33"/>
   </w:num>
   <w:num w:numId="32">
-    <w:abstractNumId w:val="19"/>
+    <w:abstractNumId w:val="20"/>
   </w:num>
   <w:num w:numId="33">
     <w:abstractNumId w:val="4"/>
@@ -8226,10 +8745,16 @@
     <w:abstractNumId w:val="8"/>
   </w:num>
   <w:num w:numId="35">
-    <w:abstractNumId w:val="26"/>
+    <w:abstractNumId w:val="27"/>
   </w:num>
   <w:num w:numId="36">
     <w:abstractNumId w:val="5"/>
+  </w:num>
+  <w:num w:numId="37">
+    <w:abstractNumId w:val="13"/>
+  </w:num>
+  <w:num w:numId="38">
+    <w:abstractNumId w:val="28"/>
   </w:num>
 </w:numbering>
 </file>
@@ -9136,7 +9661,7 @@
     <w:charset w:val="00"/>
     <w:family w:val="roman"/>
     <w:pitch w:val="variable"/>
-    <w:sig w:usb0="E0002EFF" w:usb1="C000785B" w:usb2="00000009" w:usb3="00000000" w:csb0="000001FF" w:csb1="00000000"/>
+    <w:sig w:usb0="E0002AFF" w:usb1="C0007841" w:usb2="00000009" w:usb3="00000000" w:csb0="000001FF" w:csb1="00000000"/>
   </w:font>
   <w:font w:name="Symbol">
     <w:panose1 w:val="05050102010706020507"/>
@@ -9150,7 +9675,7 @@
     <w:charset w:val="00"/>
     <w:family w:val="modern"/>
     <w:pitch w:val="fixed"/>
-    <w:sig w:usb0="E0002EFF" w:usb1="C0007843" w:usb2="00000009" w:usb3="00000000" w:csb0="000001FF" w:csb1="00000000"/>
+    <w:sig w:usb0="E0002AFF" w:usb1="C0007843" w:usb2="00000009" w:usb3="00000000" w:csb0="000001FF" w:csb1="00000000"/>
   </w:font>
   <w:font w:name="Wingdings">
     <w:panose1 w:val="05000000000000000000"/>
@@ -9164,7 +9689,7 @@
     <w:charset w:val="00"/>
     <w:family w:val="swiss"/>
     <w:pitch w:val="variable"/>
-    <w:sig w:usb0="E0002AFF" w:usb1="C000247B" w:usb2="00000009" w:usb3="00000000" w:csb0="000001FF" w:csb1="00000000"/>
+    <w:sig w:usb0="E10002FF" w:usb1="4000ACFF" w:usb2="00000009" w:usb3="00000000" w:csb0="0000019F" w:csb1="00000000"/>
   </w:font>
   <w:font w:name="Cambria">
     <w:panose1 w:val="02040503050406030204"/>
@@ -9185,7 +9710,7 @@
     <w:charset w:val="00"/>
     <w:family w:val="swiss"/>
     <w:pitch w:val="variable"/>
-    <w:sig w:usb0="E0002AFF" w:usb1="C000247B" w:usb2="00000009" w:usb3="00000000" w:csb0="000001FF" w:csb1="00000000"/>
+    <w:sig w:usb0="A00002EF" w:usb1="4000207B" w:usb2="00000000" w:usb3="00000000" w:csb0="0000019F" w:csb1="00000000"/>
   </w:font>
 </w:fonts>
 </file>
@@ -9224,7 +9749,9 @@
     <w:rsid w:val="00F70589"/>
     <w:rsid w:val="00F80823"/>
     <w:rsid w:val="00F83776"/>
+    <w:rsid w:val="00F94018"/>
     <w:rsid w:val="00FC4AFC"/>
+    <w:rsid w:val="00FD1629"/>
   </w:rsids>
   <m:mathPr>
     <m:mathFont m:val="Cambria Math"/>
@@ -10234,7 +10761,7 @@
 </file>
 
 <file path=customXml/itemProps2.xml><?xml version="1.0" encoding="utf-8"?>
-<ds:datastoreItem xmlns:ds="http://schemas.openxmlformats.org/officeDocument/2006/customXml" ds:itemID="{43C71C3E-01EF-42BE-9E83-5B8A9E9434BD}">
+<ds:datastoreItem xmlns:ds="http://schemas.openxmlformats.org/officeDocument/2006/customXml" ds:itemID="{1B8616D6-786C-4747-8A39-657E8D11446C}">
   <ds:schemaRefs>
     <ds:schemaRef ds:uri="http://schemas.openxmlformats.org/officeDocument/2006/bibliography"/>
   </ds:schemaRefs>

</xml_diff>

<commit_message>
Updates to user manual
updates for page footers
</commit_message>
<xml_diff>
--- a/Document/User Manual of RYDA (Admin).docx
+++ b/Document/User Manual of RYDA (Admin).docx
@@ -203,6 +203,7 @@
                     <w:dataBinding w:prefixMappings="xmlns:ns0='http://schemas.openxmlformats.org/package/2006/metadata/core-properties' xmlns:ns1='http://purl.org/dc/elements/1.1/'" w:xpath="/ns0:coreProperties[1]/ns1:title[1]" w:storeItemID="{6C3C8BC8-F283-45AE-878A-BAB7291924A1}"/>
                     <w:text/>
                   </w:sdtPr>
+                  <w:sdtEndPr/>
                   <w:sdtContent>
                     <w:r>
                       <w:rPr>
@@ -280,6 +281,7 @@
                       <w:calendar w:val="gregorian"/>
                     </w:date>
                   </w:sdtPr>
+                  <w:sdtEndPr/>
                   <w:sdtContent>
                     <w:r>
                       <w:rPr>
@@ -401,8 +403,9 @@
               <w:lang w:val="en-US"/>
             </w:rPr>
             <w:sectPr>
-              <w:headerReference w:type="first" r:id="rId9"/>
-              <w:footerReference w:type="first" r:id="rId10"/>
+              <w:footerReference w:type="default" r:id="rId9"/>
+              <w:headerReference w:type="first" r:id="rId10"/>
+              <w:footerReference w:type="first" r:id="rId11"/>
               <w:pgSz w:w="11906" w:h="16838"/>
               <w:pgMar w:top="1440" w:right="1440" w:bottom="1440" w:left="1440" w:header="708" w:footer="708" w:gutter="0"/>
               <w:pgNumType w:fmt="lowerRoman" w:start="1"/>
@@ -466,6 +469,7 @@
           <w:docPartUnique/>
         </w:docPartObj>
       </w:sdtPr>
+      <w:sdtEndPr/>
       <w:sdtContent>
         <w:p>
           <w:pPr>
@@ -522,7 +526,7 @@
             </w:rPr>
             <w:fldChar w:fldCharType="separate"/>
           </w:r>
-          <w:hyperlink w:anchor="_Toc494752064" w:history="1">
+          <w:hyperlink w:anchor="_Toc494787207" w:history="1">
             <w:r>
               <w:rPr>
                 <w:rStyle w:val="Hyperlink"/>
@@ -564,7 +568,7 @@
                 <w:noProof/>
                 <w:webHidden/>
               </w:rPr>
-              <w:instrText xml:space="preserve"> PAGEREF _Toc494752064 \h </w:instrText>
+              <w:instrText xml:space="preserve"> PAGEREF _Toc494787207 \h </w:instrText>
             </w:r>
             <w:r>
               <w:rPr>
@@ -607,7 +611,7 @@
               <w:lang w:val="en-US"/>
             </w:rPr>
           </w:pPr>
-          <w:hyperlink w:anchor="_Toc494752065" w:history="1">
+          <w:hyperlink w:anchor="_Toc494787208" w:history="1">
             <w:r>
               <w:rPr>
                 <w:rStyle w:val="Hyperlink"/>
@@ -649,7 +653,7 @@
                 <w:noProof/>
                 <w:webHidden/>
               </w:rPr>
-              <w:instrText xml:space="preserve"> PAGEREF _Toc494752065 \h </w:instrText>
+              <w:instrText xml:space="preserve"> PAGEREF _Toc494787208 \h </w:instrText>
             </w:r>
             <w:r>
               <w:rPr>
@@ -692,7 +696,7 @@
               <w:lang w:val="en-US"/>
             </w:rPr>
           </w:pPr>
-          <w:hyperlink w:anchor="_Toc494752066" w:history="1">
+          <w:hyperlink w:anchor="_Toc494787209" w:history="1">
             <w:r>
               <w:rPr>
                 <w:rStyle w:val="Hyperlink"/>
@@ -734,7 +738,7 @@
                 <w:noProof/>
                 <w:webHidden/>
               </w:rPr>
-              <w:instrText xml:space="preserve"> PAGEREF _Toc494752066 \h </w:instrText>
+              <w:instrText xml:space="preserve"> PAGEREF _Toc494787209 \h </w:instrText>
             </w:r>
             <w:r>
               <w:rPr>
@@ -777,7 +781,7 @@
               <w:lang w:val="en-US"/>
             </w:rPr>
           </w:pPr>
-          <w:hyperlink w:anchor="_Toc494752067" w:history="1">
+          <w:hyperlink w:anchor="_Toc494787210" w:history="1">
             <w:r>
               <w:rPr>
                 <w:rStyle w:val="Hyperlink"/>
@@ -819,7 +823,7 @@
                 <w:noProof/>
                 <w:webHidden/>
               </w:rPr>
-              <w:instrText xml:space="preserve"> PAGEREF _Toc494752067 \h </w:instrText>
+              <w:instrText xml:space="preserve"> PAGEREF _Toc494787210 \h </w:instrText>
             </w:r>
             <w:r>
               <w:rPr>
@@ -862,7 +866,7 @@
               <w:lang w:val="en-US"/>
             </w:rPr>
           </w:pPr>
-          <w:hyperlink w:anchor="_Toc494752068" w:history="1">
+          <w:hyperlink w:anchor="_Toc494787211" w:history="1">
             <w:r>
               <w:rPr>
                 <w:rStyle w:val="Hyperlink"/>
@@ -904,7 +908,7 @@
                 <w:noProof/>
                 <w:webHidden/>
               </w:rPr>
-              <w:instrText xml:space="preserve"> PAGEREF _Toc494752068 \h </w:instrText>
+              <w:instrText xml:space="preserve"> PAGEREF _Toc494787211 \h </w:instrText>
             </w:r>
             <w:r>
               <w:rPr>
@@ -947,7 +951,7 @@
               <w:lang w:val="en-US"/>
             </w:rPr>
           </w:pPr>
-          <w:hyperlink w:anchor="_Toc494752069" w:history="1">
+          <w:hyperlink w:anchor="_Toc494787212" w:history="1">
             <w:r>
               <w:rPr>
                 <w:rStyle w:val="Hyperlink"/>
@@ -989,7 +993,7 @@
                 <w:noProof/>
                 <w:webHidden/>
               </w:rPr>
-              <w:instrText xml:space="preserve"> PAGEREF _Toc494752069 \h </w:instrText>
+              <w:instrText xml:space="preserve"> PAGEREF _Toc494787212 \h </w:instrText>
             </w:r>
             <w:r>
               <w:rPr>
@@ -1032,7 +1036,7 @@
               <w:lang w:val="en-US"/>
             </w:rPr>
           </w:pPr>
-          <w:hyperlink w:anchor="_Toc494752070" w:history="1">
+          <w:hyperlink w:anchor="_Toc494787213" w:history="1">
             <w:r>
               <w:rPr>
                 <w:rStyle w:val="Hyperlink"/>
@@ -1074,7 +1078,7 @@
                 <w:noProof/>
                 <w:webHidden/>
               </w:rPr>
-              <w:instrText xml:space="preserve"> PAGEREF _Toc494752070 \h </w:instrText>
+              <w:instrText xml:space="preserve"> PAGEREF _Toc494787213 \h </w:instrText>
             </w:r>
             <w:r>
               <w:rPr>
@@ -1117,7 +1121,7 @@
               <w:lang w:val="en-US"/>
             </w:rPr>
           </w:pPr>
-          <w:hyperlink w:anchor="_Toc494752071" w:history="1">
+          <w:hyperlink w:anchor="_Toc494787214" w:history="1">
             <w:r>
               <w:rPr>
                 <w:rStyle w:val="Hyperlink"/>
@@ -1159,7 +1163,7 @@
                 <w:noProof/>
                 <w:webHidden/>
               </w:rPr>
-              <w:instrText xml:space="preserve"> PAGEREF _Toc494752071 \h </w:instrText>
+              <w:instrText xml:space="preserve"> PAGEREF _Toc494787214 \h </w:instrText>
             </w:r>
             <w:r>
               <w:rPr>
@@ -1202,7 +1206,7 @@
               <w:lang w:val="en-US"/>
             </w:rPr>
           </w:pPr>
-          <w:hyperlink w:anchor="_Toc494752072" w:history="1">
+          <w:hyperlink w:anchor="_Toc494787215" w:history="1">
             <w:r>
               <w:rPr>
                 <w:rStyle w:val="Hyperlink"/>
@@ -1244,7 +1248,7 @@
                 <w:noProof/>
                 <w:webHidden/>
               </w:rPr>
-              <w:instrText xml:space="preserve"> PAGEREF _Toc494752072 \h </w:instrText>
+              <w:instrText xml:space="preserve"> PAGEREF _Toc494787215 \h </w:instrText>
             </w:r>
             <w:r>
               <w:rPr>
@@ -1287,7 +1291,7 @@
               <w:lang w:val="en-US"/>
             </w:rPr>
           </w:pPr>
-          <w:hyperlink w:anchor="_Toc494752073" w:history="1">
+          <w:hyperlink w:anchor="_Toc494787216" w:history="1">
             <w:r>
               <w:rPr>
                 <w:rStyle w:val="Hyperlink"/>
@@ -1329,7 +1333,7 @@
                 <w:noProof/>
                 <w:webHidden/>
               </w:rPr>
-              <w:instrText xml:space="preserve"> PAGEREF _Toc494752073 \h </w:instrText>
+              <w:instrText xml:space="preserve"> PAGEREF _Toc494787216 \h </w:instrText>
             </w:r>
             <w:r>
               <w:rPr>
@@ -1372,7 +1376,7 @@
               <w:lang w:val="en-US"/>
             </w:rPr>
           </w:pPr>
-          <w:hyperlink w:anchor="_Toc494752074" w:history="1">
+          <w:hyperlink w:anchor="_Toc494787217" w:history="1">
             <w:r>
               <w:rPr>
                 <w:rStyle w:val="Hyperlink"/>
@@ -1414,7 +1418,7 @@
                 <w:noProof/>
                 <w:webHidden/>
               </w:rPr>
-              <w:instrText xml:space="preserve"> PAGEREF _Toc494752074 \h </w:instrText>
+              <w:instrText xml:space="preserve"> PAGEREF _Toc494787217 \h </w:instrText>
             </w:r>
             <w:r>
               <w:rPr>
@@ -1457,7 +1461,7 @@
               <w:lang w:val="en-US"/>
             </w:rPr>
           </w:pPr>
-          <w:hyperlink w:anchor="_Toc494752075" w:history="1">
+          <w:hyperlink w:anchor="_Toc494787218" w:history="1">
             <w:r>
               <w:rPr>
                 <w:rStyle w:val="Hyperlink"/>
@@ -1499,7 +1503,7 @@
                 <w:noProof/>
                 <w:webHidden/>
               </w:rPr>
-              <w:instrText xml:space="preserve"> PAGEREF _Toc494752075 \h </w:instrText>
+              <w:instrText xml:space="preserve"> PAGEREF _Toc494787218 \h </w:instrText>
             </w:r>
             <w:r>
               <w:rPr>
@@ -1542,7 +1546,7 @@
               <w:lang w:val="en-US"/>
             </w:rPr>
           </w:pPr>
-          <w:hyperlink w:anchor="_Toc494752076" w:history="1">
+          <w:hyperlink w:anchor="_Toc494787219" w:history="1">
             <w:r>
               <w:rPr>
                 <w:rStyle w:val="Hyperlink"/>
@@ -1584,7 +1588,7 @@
                 <w:noProof/>
                 <w:webHidden/>
               </w:rPr>
-              <w:instrText xml:space="preserve"> PAGEREF _Toc494752076 \h </w:instrText>
+              <w:instrText xml:space="preserve"> PAGEREF _Toc494787219 \h </w:instrText>
             </w:r>
             <w:r>
               <w:rPr>
@@ -1627,7 +1631,7 @@
               <w:lang w:val="en-US"/>
             </w:rPr>
           </w:pPr>
-          <w:hyperlink w:anchor="_Toc494752077" w:history="1">
+          <w:hyperlink w:anchor="_Toc494787220" w:history="1">
             <w:r>
               <w:rPr>
                 <w:rStyle w:val="Hyperlink"/>
@@ -1669,7 +1673,7 @@
                 <w:noProof/>
                 <w:webHidden/>
               </w:rPr>
-              <w:instrText xml:space="preserve"> PAGEREF _Toc494752077 \h </w:instrText>
+              <w:instrText xml:space="preserve"> PAGEREF _Toc494787220 \h </w:instrText>
             </w:r>
             <w:r>
               <w:rPr>
@@ -1712,7 +1716,7 @@
               <w:lang w:val="en-US"/>
             </w:rPr>
           </w:pPr>
-          <w:hyperlink w:anchor="_Toc494752078" w:history="1">
+          <w:hyperlink w:anchor="_Toc494787221" w:history="1">
             <w:r>
               <w:rPr>
                 <w:rStyle w:val="Hyperlink"/>
@@ -1754,92 +1758,7 @@
                 <w:noProof/>
                 <w:webHidden/>
               </w:rPr>
-              <w:instrText xml:space="preserve"> PAGEREF _Toc494752078 \h </w:instrText>
-            </w:r>
-            <w:r>
-              <w:rPr>
-                <w:noProof/>
-                <w:webHidden/>
-              </w:rPr>
-            </w:r>
-            <w:r>
-              <w:rPr>
-                <w:noProof/>
-                <w:webHidden/>
-              </w:rPr>
-              <w:fldChar w:fldCharType="separate"/>
-            </w:r>
-            <w:r>
-              <w:rPr>
-                <w:noProof/>
-                <w:webHidden/>
-              </w:rPr>
-              <w:t>18</w:t>
-            </w:r>
-            <w:r>
-              <w:rPr>
-                <w:noProof/>
-                <w:webHidden/>
-              </w:rPr>
-              <w:fldChar w:fldCharType="end"/>
-            </w:r>
-          </w:hyperlink>
-        </w:p>
-        <w:p>
-          <w:pPr>
-            <w:pStyle w:val="TOC1"/>
-            <w:tabs>
-              <w:tab w:val="left" w:pos="660"/>
-            </w:tabs>
-            <w:rPr>
-              <w:rFonts w:eastAsiaTheme="minorEastAsia"/>
-              <w:noProof/>
-              <w:lang w:val="en-US"/>
-            </w:rPr>
-          </w:pPr>
-          <w:hyperlink w:anchor="_Toc494752079" w:history="1">
-            <w:r>
-              <w:rPr>
-                <w:rStyle w:val="Hyperlink"/>
-                <w:noProof/>
-              </w:rPr>
-              <w:t>16.</w:t>
-            </w:r>
-            <w:r>
-              <w:rPr>
-                <w:rFonts w:eastAsiaTheme="minorEastAsia"/>
-                <w:noProof/>
-                <w:lang w:val="en-US"/>
-              </w:rPr>
-              <w:tab/>
-            </w:r>
-            <w:r>
-              <w:rPr>
-                <w:rStyle w:val="Hyperlink"/>
-                <w:noProof/>
-              </w:rPr>
-              <w:t>Student List</w:t>
-            </w:r>
-            <w:r>
-              <w:rPr>
-                <w:noProof/>
-                <w:webHidden/>
-              </w:rPr>
-              <w:tab/>
-            </w:r>
-            <w:r>
-              <w:rPr>
-                <w:noProof/>
-                <w:webHidden/>
-              </w:rPr>
-              <w:fldChar w:fldCharType="begin"/>
-            </w:r>
-            <w:r>
-              <w:rPr>
-                <w:noProof/>
-                <w:webHidden/>
-              </w:rPr>
-              <w:instrText xml:space="preserve"> PAGEREF _Toc494752079 \h </w:instrText>
+              <w:instrText xml:space="preserve"> PAGEREF _Toc494787221 \h </w:instrText>
             </w:r>
             <w:r>
               <w:rPr>
@@ -1882,7 +1801,92 @@
               <w:lang w:val="en-US"/>
             </w:rPr>
           </w:pPr>
-          <w:hyperlink w:anchor="_Toc494752080" w:history="1">
+          <w:hyperlink w:anchor="_Toc494787222" w:history="1">
+            <w:r>
+              <w:rPr>
+                <w:rStyle w:val="Hyperlink"/>
+                <w:noProof/>
+              </w:rPr>
+              <w:t>16.</w:t>
+            </w:r>
+            <w:r>
+              <w:rPr>
+                <w:rFonts w:eastAsiaTheme="minorEastAsia"/>
+                <w:noProof/>
+                <w:lang w:val="en-US"/>
+              </w:rPr>
+              <w:tab/>
+            </w:r>
+            <w:r>
+              <w:rPr>
+                <w:rStyle w:val="Hyperlink"/>
+                <w:noProof/>
+              </w:rPr>
+              <w:t>Student List</w:t>
+            </w:r>
+            <w:r>
+              <w:rPr>
+                <w:noProof/>
+                <w:webHidden/>
+              </w:rPr>
+              <w:tab/>
+            </w:r>
+            <w:r>
+              <w:rPr>
+                <w:noProof/>
+                <w:webHidden/>
+              </w:rPr>
+              <w:fldChar w:fldCharType="begin"/>
+            </w:r>
+            <w:r>
+              <w:rPr>
+                <w:noProof/>
+                <w:webHidden/>
+              </w:rPr>
+              <w:instrText xml:space="preserve"> PAGEREF _Toc494787222 \h </w:instrText>
+            </w:r>
+            <w:r>
+              <w:rPr>
+                <w:noProof/>
+                <w:webHidden/>
+              </w:rPr>
+            </w:r>
+            <w:r>
+              <w:rPr>
+                <w:noProof/>
+                <w:webHidden/>
+              </w:rPr>
+              <w:fldChar w:fldCharType="separate"/>
+            </w:r>
+            <w:r>
+              <w:rPr>
+                <w:noProof/>
+                <w:webHidden/>
+              </w:rPr>
+              <w:t>19</w:t>
+            </w:r>
+            <w:r>
+              <w:rPr>
+                <w:noProof/>
+                <w:webHidden/>
+              </w:rPr>
+              <w:fldChar w:fldCharType="end"/>
+            </w:r>
+          </w:hyperlink>
+        </w:p>
+        <w:p>
+          <w:pPr>
+            <w:pStyle w:val="TOC1"/>
+            <w:tabs>
+              <w:tab w:val="left" w:pos="660"/>
+            </w:tabs>
+            <w:rPr>
+              <w:rFonts w:eastAsiaTheme="minorEastAsia"/>
+              <w:noProof/>
+              <w:lang w:val="en-US"/>
+            </w:rPr>
+          </w:pPr>
+          <w:hyperlink w:anchor="_Toc494787223" w:history="1">
             <w:r>
               <w:rPr>
                 <w:rStyle w:val="Hyperlink"/>
@@ -1924,7 +1928,7 @@
                 <w:noProof/>
                 <w:webHidden/>
               </w:rPr>
-              <w:instrText xml:space="preserve"> PAGEREF _Toc494752080 \h </w:instrText>
+              <w:instrText xml:space="preserve"> PAGEREF _Toc494787223 \h </w:instrText>
             </w:r>
             <w:r>
               <w:rPr>
@@ -1967,7 +1971,7 @@
               <w:lang w:val="en-US"/>
             </w:rPr>
           </w:pPr>
-          <w:hyperlink w:anchor="_Toc494752081" w:history="1">
+          <w:hyperlink w:anchor="_Toc494787224" w:history="1">
             <w:r>
               <w:rPr>
                 <w:rStyle w:val="Hyperlink"/>
@@ -2009,7 +2013,7 @@
                 <w:noProof/>
                 <w:webHidden/>
               </w:rPr>
-              <w:instrText xml:space="preserve"> PAGEREF _Toc494752081 \h </w:instrText>
+              <w:instrText xml:space="preserve"> PAGEREF _Toc494787224 \h </w:instrText>
             </w:r>
             <w:r>
               <w:rPr>
@@ -2052,7 +2056,7 @@
               <w:lang w:val="en-US"/>
             </w:rPr>
           </w:pPr>
-          <w:hyperlink w:anchor="_Toc494752082" w:history="1">
+          <w:hyperlink w:anchor="_Toc494787225" w:history="1">
             <w:r>
               <w:rPr>
                 <w:rStyle w:val="Hyperlink"/>
@@ -2094,92 +2098,7 @@
                 <w:noProof/>
                 <w:webHidden/>
               </w:rPr>
-              <w:instrText xml:space="preserve"> PAGEREF _Toc494752082 \h </w:instrText>
-            </w:r>
-            <w:r>
-              <w:rPr>
-                <w:noProof/>
-                <w:webHidden/>
-              </w:rPr>
-            </w:r>
-            <w:r>
-              <w:rPr>
-                <w:noProof/>
-                <w:webHidden/>
-              </w:rPr>
-              <w:fldChar w:fldCharType="separate"/>
-            </w:r>
-            <w:r>
-              <w:rPr>
-                <w:noProof/>
-                <w:webHidden/>
-              </w:rPr>
-              <w:t>21</w:t>
-            </w:r>
-            <w:r>
-              <w:rPr>
-                <w:noProof/>
-                <w:webHidden/>
-              </w:rPr>
-              <w:fldChar w:fldCharType="end"/>
-            </w:r>
-          </w:hyperlink>
-        </w:p>
-        <w:p>
-          <w:pPr>
-            <w:pStyle w:val="TOC1"/>
-            <w:tabs>
-              <w:tab w:val="left" w:pos="660"/>
-            </w:tabs>
-            <w:rPr>
-              <w:rFonts w:eastAsiaTheme="minorEastAsia"/>
-              <w:noProof/>
-              <w:lang w:val="en-US"/>
-            </w:rPr>
-          </w:pPr>
-          <w:hyperlink w:anchor="_Toc494752083" w:history="1">
-            <w:r>
-              <w:rPr>
-                <w:rStyle w:val="Hyperlink"/>
-                <w:noProof/>
-              </w:rPr>
-              <w:t>20.</w:t>
-            </w:r>
-            <w:r>
-              <w:rPr>
-                <w:rFonts w:eastAsiaTheme="minorEastAsia"/>
-                <w:noProof/>
-                <w:lang w:val="en-US"/>
-              </w:rPr>
-              <w:tab/>
-            </w:r>
-            <w:r>
-              <w:rPr>
-                <w:rStyle w:val="Hyperlink"/>
-                <w:noProof/>
-              </w:rPr>
-              <w:t>View No of Quiz Attempt for the quizzes</w:t>
-            </w:r>
-            <w:r>
-              <w:rPr>
-                <w:noProof/>
-                <w:webHidden/>
-              </w:rPr>
-              <w:tab/>
-            </w:r>
-            <w:r>
-              <w:rPr>
-                <w:noProof/>
-                <w:webHidden/>
-              </w:rPr>
-              <w:fldChar w:fldCharType="begin"/>
-            </w:r>
-            <w:r>
-              <w:rPr>
-                <w:noProof/>
-                <w:webHidden/>
-              </w:rPr>
-              <w:instrText xml:space="preserve"> PAGEREF _Toc494752083 \h </w:instrText>
+              <w:instrText xml:space="preserve"> PAGEREF _Toc494787225 \h </w:instrText>
             </w:r>
             <w:r>
               <w:rPr>
@@ -2222,13 +2141,13 @@
               <w:lang w:val="en-US"/>
             </w:rPr>
           </w:pPr>
-          <w:hyperlink w:anchor="_Toc494752084" w:history="1">
+          <w:hyperlink w:anchor="_Toc494787226" w:history="1">
             <w:r>
               <w:rPr>
                 <w:rStyle w:val="Hyperlink"/>
                 <w:noProof/>
               </w:rPr>
-              <w:t>21.</w:t>
+              <w:t>20.</w:t>
             </w:r>
             <w:r>
               <w:rPr>
@@ -2243,7 +2162,7 @@
                 <w:rStyle w:val="Hyperlink"/>
                 <w:noProof/>
               </w:rPr>
-              <w:t>Enquiries List</w:t>
+              <w:t>View No of Quiz Attempt for the quizzes</w:t>
             </w:r>
             <w:r>
               <w:rPr>
@@ -2264,7 +2183,7 @@
                 <w:noProof/>
                 <w:webHidden/>
               </w:rPr>
-              <w:instrText xml:space="preserve"> PAGEREF _Toc494752084 \h </w:instrText>
+              <w:instrText xml:space="preserve"> PAGEREF _Toc494787226 \h </w:instrText>
             </w:r>
             <w:r>
               <w:rPr>
@@ -2307,13 +2226,13 @@
               <w:lang w:val="en-US"/>
             </w:rPr>
           </w:pPr>
-          <w:hyperlink w:anchor="_Toc494752085" w:history="1">
+          <w:hyperlink w:anchor="_Toc494787227" w:history="1">
             <w:r>
               <w:rPr>
                 <w:rStyle w:val="Hyperlink"/>
                 <w:noProof/>
               </w:rPr>
-              <w:t>22.</w:t>
+              <w:t>21.</w:t>
             </w:r>
             <w:r>
               <w:rPr>
@@ -2328,7 +2247,7 @@
                 <w:rStyle w:val="Hyperlink"/>
                 <w:noProof/>
               </w:rPr>
-              <w:t>View Enquiries details</w:t>
+              <w:t>Enquiries List</w:t>
             </w:r>
             <w:r>
               <w:rPr>
@@ -2349,7 +2268,7 @@
                 <w:noProof/>
                 <w:webHidden/>
               </w:rPr>
-              <w:instrText xml:space="preserve"> PAGEREF _Toc494752085 \h </w:instrText>
+              <w:instrText xml:space="preserve"> PAGEREF _Toc494787227 \h </w:instrText>
             </w:r>
             <w:r>
               <w:rPr>
@@ -2392,7 +2311,92 @@
               <w:lang w:val="en-US"/>
             </w:rPr>
           </w:pPr>
-          <w:hyperlink w:anchor="_Toc494752086" w:history="1">
+          <w:hyperlink w:anchor="_Toc494787228" w:history="1">
+            <w:r>
+              <w:rPr>
+                <w:rStyle w:val="Hyperlink"/>
+                <w:noProof/>
+              </w:rPr>
+              <w:t>22.</w:t>
+            </w:r>
+            <w:r>
+              <w:rPr>
+                <w:rFonts w:eastAsiaTheme="minorEastAsia"/>
+                <w:noProof/>
+                <w:lang w:val="en-US"/>
+              </w:rPr>
+              <w:tab/>
+            </w:r>
+            <w:r>
+              <w:rPr>
+                <w:rStyle w:val="Hyperlink"/>
+                <w:noProof/>
+              </w:rPr>
+              <w:t>View Enquiries details</w:t>
+            </w:r>
+            <w:r>
+              <w:rPr>
+                <w:noProof/>
+                <w:webHidden/>
+              </w:rPr>
+              <w:tab/>
+            </w:r>
+            <w:r>
+              <w:rPr>
+                <w:noProof/>
+                <w:webHidden/>
+              </w:rPr>
+              <w:fldChar w:fldCharType="begin"/>
+            </w:r>
+            <w:r>
+              <w:rPr>
+                <w:noProof/>
+                <w:webHidden/>
+              </w:rPr>
+              <w:instrText xml:space="preserve"> PAGEREF _Toc494787228 \h </w:instrText>
+            </w:r>
+            <w:r>
+              <w:rPr>
+                <w:noProof/>
+                <w:webHidden/>
+              </w:rPr>
+            </w:r>
+            <w:r>
+              <w:rPr>
+                <w:noProof/>
+                <w:webHidden/>
+              </w:rPr>
+              <w:fldChar w:fldCharType="separate"/>
+            </w:r>
+            <w:r>
+              <w:rPr>
+                <w:noProof/>
+                <w:webHidden/>
+              </w:rPr>
+              <w:t>24</w:t>
+            </w:r>
+            <w:r>
+              <w:rPr>
+                <w:noProof/>
+                <w:webHidden/>
+              </w:rPr>
+              <w:fldChar w:fldCharType="end"/>
+            </w:r>
+          </w:hyperlink>
+        </w:p>
+        <w:p>
+          <w:pPr>
+            <w:pStyle w:val="TOC1"/>
+            <w:tabs>
+              <w:tab w:val="left" w:pos="660"/>
+            </w:tabs>
+            <w:rPr>
+              <w:rFonts w:eastAsiaTheme="minorEastAsia"/>
+              <w:noProof/>
+              <w:lang w:val="en-US"/>
+            </w:rPr>
+          </w:pPr>
+          <w:hyperlink w:anchor="_Toc494787229" w:history="1">
             <w:r>
               <w:rPr>
                 <w:rStyle w:val="Hyperlink"/>
@@ -2434,7 +2438,7 @@
                 <w:noProof/>
                 <w:webHidden/>
               </w:rPr>
-              <w:instrText xml:space="preserve"> PAGEREF _Toc494752086 \h </w:instrText>
+              <w:instrText xml:space="preserve"> PAGEREF _Toc494787229 \h </w:instrText>
             </w:r>
             <w:r>
               <w:rPr>
@@ -2477,7 +2481,7 @@
               <w:lang w:val="en-US"/>
             </w:rPr>
           </w:pPr>
-          <w:hyperlink w:anchor="_Toc494752087" w:history="1">
+          <w:hyperlink w:anchor="_Toc494787230" w:history="1">
             <w:r>
               <w:rPr>
                 <w:rStyle w:val="Hyperlink"/>
@@ -2519,7 +2523,7 @@
                 <w:noProof/>
                 <w:webHidden/>
               </w:rPr>
-              <w:instrText xml:space="preserve"> PAGEREF _Toc494752087 \h </w:instrText>
+              <w:instrText xml:space="preserve"> PAGEREF _Toc494787230 \h </w:instrText>
             </w:r>
             <w:r>
               <w:rPr>
@@ -2559,7 +2563,7 @@
               <w:szCs w:val="24"/>
             </w:rPr>
             <w:sectPr>
-              <w:headerReference w:type="first" r:id="rId11"/>
+              <w:headerReference w:type="first" r:id="rId12"/>
               <w:pgSz w:w="11906" w:h="16838"/>
               <w:pgMar w:top="1440" w:right="1440" w:bottom="1440" w:left="1440" w:header="708" w:footer="708" w:gutter="0"/>
               <w:pgNumType w:fmt="lowerRoman"/>
@@ -2588,7 +2592,7 @@
         </w:numPr>
         <w:ind w:left="0" w:firstLine="0"/>
       </w:pPr>
-      <w:bookmarkStart w:id="0" w:name="_Toc494752064"/>
+      <w:bookmarkStart w:id="0" w:name="_Toc494787207"/>
       <w:r>
         <w:lastRenderedPageBreak/>
         <w:t>Login</w:t>
@@ -2647,7 +2651,7 @@
         </w:rPr>
         <w:t xml:space="preserve">ype the web address </w:t>
       </w:r>
-      <w:hyperlink r:id="rId12" w:history="1">
+      <w:hyperlink r:id="rId13" w:history="1">
         <w:r>
           <w:rPr>
             <w:rStyle w:val="Hyperlink"/>
@@ -2680,6 +2684,8 @@
         </w:rPr>
         <w:t>Enter user name in the username field</w:t>
       </w:r>
+      <w:bookmarkStart w:id="1" w:name="_GoBack"/>
+      <w:bookmarkEnd w:id="1"/>
     </w:p>
     <w:p>
       <w:pPr>
@@ -3726,7 +3732,7 @@
                     <pic:cNvPicPr/>
                   </pic:nvPicPr>
                   <pic:blipFill>
-                    <a:blip r:embed="rId13" cstate="print">
+                    <a:blip r:embed="rId14" cstate="print">
                       <a:extLst>
                         <a:ext uri="{28A0092B-C50C-407E-A947-70E740481C1C}">
                           <a14:useLocalDpi xmlns:a14="http://schemas.microsoft.com/office/drawing/2010/main" val="0"/>
@@ -3800,9 +3806,7 @@
           <w:szCs w:val="24"/>
         </w:rPr>
       </w:pPr>
-      <w:bookmarkStart w:id="1" w:name="_GoBack"/>
     </w:p>
-    <w:bookmarkEnd w:id="1"/>
     <w:p>
       <w:pPr>
         <w:pStyle w:val="ListParagraph"/>
@@ -4005,7 +4009,7 @@
                     <pic:cNvPicPr/>
                   </pic:nvPicPr>
                   <pic:blipFill>
-                    <a:blip r:embed="rId14" cstate="print">
+                    <a:blip r:embed="rId15" cstate="print">
                       <a:extLst>
                         <a:ext uri="{28A0092B-C50C-407E-A947-70E740481C1C}">
                           <a14:useLocalDpi xmlns:a14="http://schemas.microsoft.com/office/drawing/2010/main" val="0"/>
@@ -4256,7 +4260,7 @@
                     <pic:cNvPicPr/>
                   </pic:nvPicPr>
                   <pic:blipFill>
-                    <a:blip r:embed="rId15" cstate="print">
+                    <a:blip r:embed="rId16" cstate="print">
                       <a:extLst>
                         <a:ext uri="{28A0092B-C50C-407E-A947-70E740481C1C}">
                           <a14:useLocalDpi xmlns:a14="http://schemas.microsoft.com/office/drawing/2010/main" val="0"/>
@@ -4322,7 +4326,7 @@
         </w:numPr>
         <w:ind w:left="0" w:hanging="11"/>
       </w:pPr>
-      <w:bookmarkStart w:id="2" w:name="_Toc494752065"/>
+      <w:bookmarkStart w:id="2" w:name="_Toc494787208"/>
       <w:r>
         <w:t>Quiz List</w:t>
       </w:r>
@@ -4846,7 +4850,7 @@
                     <pic:cNvPicPr/>
                   </pic:nvPicPr>
                   <pic:blipFill>
-                    <a:blip r:embed="rId16" cstate="print">
+                    <a:blip r:embed="rId17" cstate="print">
                       <a:extLst>
                         <a:ext uri="{28A0092B-C50C-407E-A947-70E740481C1C}">
                           <a14:useLocalDpi xmlns:a14="http://schemas.microsoft.com/office/drawing/2010/main" val="0"/>
@@ -4917,7 +4921,7 @@
         </w:numPr>
         <w:ind w:left="0" w:firstLine="0"/>
       </w:pPr>
-      <w:bookmarkStart w:id="3" w:name="_Toc494752066"/>
+      <w:bookmarkStart w:id="3" w:name="_Toc494787209"/>
       <w:r>
         <w:t>Create Quiz</w:t>
       </w:r>
@@ -5818,7 +5822,7 @@
                     <pic:cNvPicPr/>
                   </pic:nvPicPr>
                   <pic:blipFill>
-                    <a:blip r:embed="rId16" cstate="print">
+                    <a:blip r:embed="rId17" cstate="print">
                       <a:extLst>
                         <a:ext uri="{28A0092B-C50C-407E-A947-70E740481C1C}">
                           <a14:useLocalDpi xmlns:a14="http://schemas.microsoft.com/office/drawing/2010/main" val="0"/>
@@ -6650,7 +6654,7 @@
                     <pic:cNvPicPr/>
                   </pic:nvPicPr>
                   <pic:blipFill>
-                    <a:blip r:embed="rId17" cstate="print">
+                    <a:blip r:embed="rId18" cstate="print">
                       <a:extLst>
                         <a:ext uri="{28A0092B-C50C-407E-A947-70E740481C1C}">
                           <a14:useLocalDpi xmlns:a14="http://schemas.microsoft.com/office/drawing/2010/main" val="0"/>
@@ -6721,7 +6725,7 @@
         </w:numPr>
         <w:ind w:left="0" w:hanging="11"/>
       </w:pPr>
-      <w:bookmarkStart w:id="4" w:name="_Toc494752067"/>
+      <w:bookmarkStart w:id="4" w:name="_Toc494787210"/>
       <w:r>
         <w:t xml:space="preserve">View/Edit </w:t>
       </w:r>
@@ -7040,7 +7044,7 @@
                     <pic:cNvPicPr/>
                   </pic:nvPicPr>
                   <pic:blipFill>
-                    <a:blip r:embed="rId16" cstate="print">
+                    <a:blip r:embed="rId17" cstate="print">
                       <a:extLst>
                         <a:ext uri="{28A0092B-C50C-407E-A947-70E740481C1C}">
                           <a14:useLocalDpi xmlns:a14="http://schemas.microsoft.com/office/drawing/2010/main" val="0"/>
@@ -7456,7 +7460,7 @@
                     <pic:cNvPicPr/>
                   </pic:nvPicPr>
                   <pic:blipFill>
-                    <a:blip r:embed="rId18" cstate="print">
+                    <a:blip r:embed="rId19" cstate="print">
                       <a:extLst>
                         <a:ext uri="{28A0092B-C50C-407E-A947-70E740481C1C}">
                           <a14:useLocalDpi xmlns:a14="http://schemas.microsoft.com/office/drawing/2010/main" val="0"/>
@@ -7522,7 +7526,7 @@
         </w:numPr>
         <w:ind w:left="0" w:hanging="11"/>
       </w:pPr>
-      <w:bookmarkStart w:id="5" w:name="_Toc494752068"/>
+      <w:bookmarkStart w:id="5" w:name="_Toc494787211"/>
       <w:r>
         <w:lastRenderedPageBreak/>
         <w:t xml:space="preserve">Delete </w:t>
@@ -7827,7 +7831,7 @@
                     <pic:cNvPicPr/>
                   </pic:nvPicPr>
                   <pic:blipFill>
-                    <a:blip r:embed="rId16" cstate="print">
+                    <a:blip r:embed="rId17" cstate="print">
                       <a:extLst>
                         <a:ext uri="{28A0092B-C50C-407E-A947-70E740481C1C}">
                           <a14:useLocalDpi xmlns:a14="http://schemas.microsoft.com/office/drawing/2010/main" val="0"/>
@@ -8076,7 +8080,7 @@
                     <pic:cNvPicPr/>
                   </pic:nvPicPr>
                   <pic:blipFill>
-                    <a:blip r:embed="rId19" cstate="print">
+                    <a:blip r:embed="rId20" cstate="print">
                       <a:extLst>
                         <a:ext uri="{28A0092B-C50C-407E-A947-70E740481C1C}">
                           <a14:useLocalDpi xmlns:a14="http://schemas.microsoft.com/office/drawing/2010/main" val="0"/>
@@ -8142,7 +8146,7 @@
         </w:numPr>
         <w:ind w:left="0" w:hanging="11"/>
       </w:pPr>
-      <w:bookmarkStart w:id="6" w:name="_Toc494752069"/>
+      <w:bookmarkStart w:id="6" w:name="_Toc494787212"/>
       <w:r>
         <w:lastRenderedPageBreak/>
         <w:t xml:space="preserve">Search </w:t>
@@ -8636,7 +8640,7 @@
                     <pic:cNvPicPr/>
                   </pic:nvPicPr>
                   <pic:blipFill>
-                    <a:blip r:embed="rId16" cstate="print">
+                    <a:blip r:embed="rId17" cstate="print">
                       <a:extLst>
                         <a:ext uri="{28A0092B-C50C-407E-A947-70E740481C1C}">
                           <a14:useLocalDpi xmlns:a14="http://schemas.microsoft.com/office/drawing/2010/main" val="0"/>
@@ -8886,7 +8890,7 @@
                     <pic:cNvPicPr/>
                   </pic:nvPicPr>
                   <pic:blipFill>
-                    <a:blip r:embed="rId20" cstate="print">
+                    <a:blip r:embed="rId21" cstate="print">
                       <a:extLst>
                         <a:ext uri="{28A0092B-C50C-407E-A947-70E740481C1C}">
                           <a14:useLocalDpi xmlns:a14="http://schemas.microsoft.com/office/drawing/2010/main" val="0"/>
@@ -9135,7 +9139,7 @@
                     <pic:cNvPicPr/>
                   </pic:nvPicPr>
                   <pic:blipFill>
-                    <a:blip r:embed="rId21" cstate="print">
+                    <a:blip r:embed="rId22" cstate="print">
                       <a:extLst>
                         <a:ext uri="{28A0092B-C50C-407E-A947-70E740481C1C}">
                           <a14:useLocalDpi xmlns:a14="http://schemas.microsoft.com/office/drawing/2010/main" val="0"/>
@@ -9201,7 +9205,7 @@
         </w:numPr>
         <w:ind w:left="0" w:hanging="11"/>
       </w:pPr>
-      <w:bookmarkStart w:id="7" w:name="_Toc494752070"/>
+      <w:bookmarkStart w:id="7" w:name="_Toc494787213"/>
       <w:r>
         <w:t>Create Question</w:t>
       </w:r>
@@ -9390,6 +9394,7 @@
           <w:sz w:val="24"/>
           <w:szCs w:val="24"/>
         </w:rPr>
+        <w:lastRenderedPageBreak/>
         <w:t xml:space="preserve">User will be redirected to next page </w:t>
       </w:r>
       <w:r>
@@ -9421,7 +9426,6 @@
           <w:sz w:val="24"/>
           <w:szCs w:val="24"/>
         </w:rPr>
-        <w:lastRenderedPageBreak/>
         <w:t>S</w:t>
       </w:r>
       <w:r>
@@ -10140,7 +10144,7 @@
                     <pic:cNvPicPr/>
                   </pic:nvPicPr>
                   <pic:blipFill>
-                    <a:blip r:embed="rId22" cstate="print">
+                    <a:blip r:embed="rId23" cstate="print">
                       <a:extLst>
                         <a:ext uri="{28A0092B-C50C-407E-A947-70E740481C1C}">
                           <a14:useLocalDpi xmlns:a14="http://schemas.microsoft.com/office/drawing/2010/main" val="0"/>
@@ -11563,7 +11567,7 @@
                     <pic:cNvPicPr/>
                   </pic:nvPicPr>
                   <pic:blipFill>
-                    <a:blip r:embed="rId23" cstate="print">
+                    <a:blip r:embed="rId24" cstate="print">
                       <a:extLst>
                         <a:ext uri="{28A0092B-C50C-407E-A947-70E740481C1C}">
                           <a14:useLocalDpi xmlns:a14="http://schemas.microsoft.com/office/drawing/2010/main" val="0"/>
@@ -11629,7 +11633,7 @@
         </w:numPr>
         <w:ind w:left="0" w:hanging="11"/>
       </w:pPr>
-      <w:bookmarkStart w:id="8" w:name="_Toc494752071"/>
+      <w:bookmarkStart w:id="8" w:name="_Toc494787214"/>
       <w:r>
         <w:t xml:space="preserve">View and Delete </w:t>
       </w:r>
@@ -12383,7 +12387,7 @@
                     <pic:cNvPicPr/>
                   </pic:nvPicPr>
                   <pic:blipFill>
-                    <a:blip r:embed="rId22" cstate="print">
+                    <a:blip r:embed="rId23" cstate="print">
                       <a:extLst>
                         <a:ext uri="{28A0092B-C50C-407E-A947-70E740481C1C}">
                           <a14:useLocalDpi xmlns:a14="http://schemas.microsoft.com/office/drawing/2010/main" val="0"/>
@@ -12798,7 +12802,7 @@
                     <pic:cNvPicPr/>
                   </pic:nvPicPr>
                   <pic:blipFill>
-                    <a:blip r:embed="rId24" cstate="print">
+                    <a:blip r:embed="rId25" cstate="print">
                       <a:extLst>
                         <a:ext uri="{28A0092B-C50C-407E-A947-70E740481C1C}">
                           <a14:useLocalDpi xmlns:a14="http://schemas.microsoft.com/office/drawing/2010/main" val="0"/>
@@ -12864,7 +12868,7 @@
         </w:numPr>
         <w:ind w:left="0" w:hanging="11"/>
       </w:pPr>
-      <w:bookmarkStart w:id="9" w:name="_Toc494752072"/>
+      <w:bookmarkStart w:id="9" w:name="_Toc494787215"/>
       <w:r>
         <w:t>Delete Question</w:t>
       </w:r>
@@ -13526,7 +13530,7 @@
                     <pic:cNvPicPr/>
                   </pic:nvPicPr>
                   <pic:blipFill>
-                    <a:blip r:embed="rId22" cstate="print">
+                    <a:blip r:embed="rId23" cstate="print">
                       <a:extLst>
                         <a:ext uri="{28A0092B-C50C-407E-A947-70E740481C1C}">
                           <a14:useLocalDpi xmlns:a14="http://schemas.microsoft.com/office/drawing/2010/main" val="0"/>
@@ -13592,7 +13596,7 @@
         </w:numPr>
         <w:ind w:left="0" w:hanging="11"/>
       </w:pPr>
-      <w:bookmarkStart w:id="10" w:name="_Toc494752073"/>
+      <w:bookmarkStart w:id="10" w:name="_Toc494787216"/>
       <w:r>
         <w:t>Search Question</w:t>
       </w:r>
@@ -14426,7 +14430,7 @@
                     <pic:cNvPicPr/>
                   </pic:nvPicPr>
                   <pic:blipFill>
-                    <a:blip r:embed="rId25" cstate="print">
+                    <a:blip r:embed="rId26" cstate="print">
                       <a:extLst>
                         <a:ext uri="{28A0092B-C50C-407E-A947-70E740481C1C}">
                           <a14:useLocalDpi xmlns:a14="http://schemas.microsoft.com/office/drawing/2010/main" val="0"/>
@@ -14505,7 +14509,7 @@
         </w:numPr>
         <w:ind w:left="0" w:hanging="11"/>
       </w:pPr>
-      <w:bookmarkStart w:id="11" w:name="_Toc494752074"/>
+      <w:bookmarkStart w:id="11" w:name="_Toc494787217"/>
       <w:r>
         <w:t>User List</w:t>
       </w:r>
@@ -14602,6 +14606,7 @@
         <w:rPr>
           <w:noProof/>
         </w:rPr>
+        <w:lastRenderedPageBreak/>
         <mc:AlternateContent>
           <mc:Choice Requires="wpg">
             <w:drawing>
@@ -14955,7 +14960,7 @@
                     <pic:cNvPicPr/>
                   </pic:nvPicPr>
                   <pic:blipFill>
-                    <a:blip r:embed="rId26" cstate="print">
+                    <a:blip r:embed="rId27" cstate="print">
                       <a:extLst>
                         <a:ext uri="{28A0092B-C50C-407E-A947-70E740481C1C}">
                           <a14:useLocalDpi xmlns:a14="http://schemas.microsoft.com/office/drawing/2010/main" val="0"/>
@@ -15021,9 +15026,8 @@
         </w:numPr>
         <w:ind w:left="0" w:hanging="11"/>
       </w:pPr>
-      <w:bookmarkStart w:id="12" w:name="_Toc494752075"/>
-      <w:r>
-        <w:lastRenderedPageBreak/>
+      <w:bookmarkStart w:id="12" w:name="_Toc494787218"/>
+      <w:r>
         <w:t>Add User</w:t>
       </w:r>
       <w:bookmarkEnd w:id="12"/>
@@ -15702,7 +15706,7 @@
                     <pic:cNvPicPr/>
                   </pic:nvPicPr>
                   <pic:blipFill>
-                    <a:blip r:embed="rId26" cstate="print">
+                    <a:blip r:embed="rId27" cstate="print">
                       <a:extLst>
                         <a:ext uri="{28A0092B-C50C-407E-A947-70E740481C1C}">
                           <a14:useLocalDpi xmlns:a14="http://schemas.microsoft.com/office/drawing/2010/main" val="0"/>
@@ -15767,6 +15771,7 @@
         <w:rPr>
           <w:noProof/>
         </w:rPr>
+        <w:lastRenderedPageBreak/>
         <mc:AlternateContent>
           <mc:Choice Requires="wpg">
             <w:drawing>
@@ -16117,7 +16122,7 @@
                     <pic:cNvPicPr/>
                   </pic:nvPicPr>
                   <pic:blipFill>
-                    <a:blip r:embed="rId27" cstate="print">
+                    <a:blip r:embed="rId28" cstate="print">
                       <a:extLst>
                         <a:ext uri="{28A0092B-C50C-407E-A947-70E740481C1C}">
                           <a14:useLocalDpi xmlns:a14="http://schemas.microsoft.com/office/drawing/2010/main" val="0"/>
@@ -16182,9 +16187,8 @@
         </w:numPr>
         <w:ind w:left="0" w:hanging="11"/>
       </w:pPr>
-      <w:bookmarkStart w:id="13" w:name="_Toc494752076"/>
-      <w:r>
-        <w:lastRenderedPageBreak/>
+      <w:bookmarkStart w:id="13" w:name="_Toc494787219"/>
+      <w:r>
         <w:t>View User</w:t>
       </w:r>
       <w:bookmarkEnd w:id="13"/>
@@ -16832,7 +16836,7 @@
                     <pic:cNvPicPr/>
                   </pic:nvPicPr>
                   <pic:blipFill>
-                    <a:blip r:embed="rId26" cstate="print">
+                    <a:blip r:embed="rId27" cstate="print">
                       <a:extLst>
                         <a:ext uri="{28A0092B-C50C-407E-A947-70E740481C1C}">
                           <a14:useLocalDpi xmlns:a14="http://schemas.microsoft.com/office/drawing/2010/main" val="0"/>
@@ -16897,6 +16901,7 @@
         <w:rPr>
           <w:noProof/>
         </w:rPr>
+        <w:lastRenderedPageBreak/>
         <mc:AlternateContent>
           <mc:Choice Requires="wpg">
             <w:drawing>
@@ -17081,7 +17086,7 @@
                     <pic:cNvPicPr/>
                   </pic:nvPicPr>
                   <pic:blipFill>
-                    <a:blip r:embed="rId28" cstate="print">
+                    <a:blip r:embed="rId29" cstate="print">
                       <a:extLst>
                         <a:ext uri="{28A0092B-C50C-407E-A947-70E740481C1C}">
                           <a14:useLocalDpi xmlns:a14="http://schemas.microsoft.com/office/drawing/2010/main" val="0"/>
@@ -17135,13 +17140,9 @@
         </w:numPr>
         <w:ind w:left="0" w:hanging="11"/>
       </w:pPr>
-      <w:bookmarkStart w:id="14" w:name="_Toc494752077"/>
-      <w:r>
-        <w:lastRenderedPageBreak/>
-        <w:t>Delete</w:t>
-      </w:r>
-      <w:r>
-        <w:t xml:space="preserve"> User</w:t>
+      <w:bookmarkStart w:id="14" w:name="_Toc494787220"/>
+      <w:r>
+        <w:t>Delete User</w:t>
       </w:r>
       <w:bookmarkEnd w:id="14"/>
       <w:r>
@@ -17231,15 +17232,7 @@
           <w:sz w:val="24"/>
           <w:szCs w:val="24"/>
         </w:rPr>
-        <w:t xml:space="preserve">Click on the delete button </w:t>
-      </w:r>
-      <w:r>
-        <w:rPr>
-          <w:rFonts w:cstheme="minorHAnsi"/>
-          <w:sz w:val="24"/>
-          <w:szCs w:val="24"/>
-        </w:rPr>
-        <w:t>from the action column</w:t>
+        <w:t>Click on the delete button from the action column</w:t>
       </w:r>
     </w:p>
     <w:p>
@@ -17770,7 +17763,7 @@
                     <pic:cNvPicPr/>
                   </pic:nvPicPr>
                   <pic:blipFill>
-                    <a:blip r:embed="rId29" cstate="print">
+                    <a:blip r:embed="rId30" cstate="print">
                       <a:extLst>
                         <a:ext uri="{28A0092B-C50C-407E-A947-70E740481C1C}">
                           <a14:useLocalDpi xmlns:a14="http://schemas.microsoft.com/office/drawing/2010/main" val="0"/>
@@ -17836,12 +17829,10 @@
         </w:numPr>
         <w:ind w:left="0" w:hanging="11"/>
       </w:pPr>
-      <w:bookmarkStart w:id="15" w:name="_Toc494752078"/>
-      <w:r>
-        <w:t>Search</w:t>
-      </w:r>
-      <w:r>
-        <w:t xml:space="preserve"> User</w:t>
+      <w:bookmarkStart w:id="15" w:name="_Toc494787221"/>
+      <w:r>
+        <w:lastRenderedPageBreak/>
+        <w:t>Search User</w:t>
       </w:r>
       <w:bookmarkEnd w:id="15"/>
       <w:r>
@@ -17931,15 +17922,7 @@
           <w:sz w:val="24"/>
           <w:szCs w:val="24"/>
         </w:rPr>
-        <w:t xml:space="preserve">Click on the </w:t>
-      </w:r>
-      <w:r>
-        <w:rPr>
-          <w:rFonts w:cstheme="minorHAnsi"/>
-          <w:sz w:val="24"/>
-          <w:szCs w:val="24"/>
-        </w:rPr>
-        <w:t>search box on the top right corner to enter the name of user</w:t>
+        <w:t>Click on the search box on the top right corner to enter the name of user</w:t>
       </w:r>
     </w:p>
     <w:p>
@@ -17976,7 +17959,6 @@
         <w:rPr>
           <w:noProof/>
         </w:rPr>
-        <w:lastRenderedPageBreak/>
         <mc:AlternateContent>
           <mc:Choice Requires="wpg">
             <w:drawing>
@@ -18661,7 +18643,7 @@
                     <pic:cNvPicPr/>
                   </pic:nvPicPr>
                   <pic:blipFill>
-                    <a:blip r:embed="rId30" cstate="print">
+                    <a:blip r:embed="rId31" cstate="print">
                       <a:extLst>
                         <a:ext uri="{28A0092B-C50C-407E-A947-70E740481C1C}">
                           <a14:useLocalDpi xmlns:a14="http://schemas.microsoft.com/office/drawing/2010/main" val="0"/>
@@ -18727,12 +18709,9 @@
         </w:numPr>
         <w:ind w:left="0" w:hanging="11"/>
       </w:pPr>
-      <w:bookmarkStart w:id="16" w:name="_Toc494752079"/>
-      <w:r>
-        <w:t>Student</w:t>
-      </w:r>
-      <w:r>
-        <w:t xml:space="preserve"> List</w:t>
+      <w:bookmarkStart w:id="16" w:name="_Toc494787222"/>
+      <w:r>
+        <w:t>Student List</w:t>
       </w:r>
       <w:bookmarkEnd w:id="16"/>
     </w:p>
@@ -18796,23 +18775,7 @@
           <w:sz w:val="24"/>
           <w:szCs w:val="24"/>
         </w:rPr>
-        <w:t xml:space="preserve">User will see the list of </w:t>
-      </w:r>
-      <w:r>
-        <w:rPr>
-          <w:rFonts w:cstheme="minorHAnsi"/>
-          <w:sz w:val="24"/>
-          <w:szCs w:val="24"/>
-        </w:rPr>
-        <w:t>students</w:t>
-      </w:r>
-      <w:r>
-        <w:rPr>
-          <w:rFonts w:cstheme="minorHAnsi"/>
-          <w:sz w:val="24"/>
-          <w:szCs w:val="24"/>
-        </w:rPr>
-        <w:t xml:space="preserve"> </w:t>
+        <w:t xml:space="preserve">User will see the list of students </w:t>
       </w:r>
     </w:p>
     <w:p>
@@ -18826,6 +18789,7 @@
         <w:rPr>
           <w:noProof/>
         </w:rPr>
+        <w:lastRenderedPageBreak/>
         <mc:AlternateContent>
           <mc:Choice Requires="wpg">
             <w:drawing>
@@ -19176,7 +19140,7 @@
                     <pic:cNvPicPr/>
                   </pic:nvPicPr>
                   <pic:blipFill>
-                    <a:blip r:embed="rId31" cstate="print">
+                    <a:blip r:embed="rId32" cstate="print">
                       <a:extLst>
                         <a:ext uri="{28A0092B-C50C-407E-A947-70E740481C1C}">
                           <a14:useLocalDpi xmlns:a14="http://schemas.microsoft.com/office/drawing/2010/main" val="0"/>
@@ -19242,9 +19206,8 @@
         </w:numPr>
         <w:ind w:left="0" w:hanging="11"/>
       </w:pPr>
-      <w:bookmarkStart w:id="17" w:name="_Toc494752080"/>
-      <w:r>
-        <w:lastRenderedPageBreak/>
+      <w:bookmarkStart w:id="17" w:name="_Toc494787223"/>
+      <w:r>
         <w:t>View</w:t>
       </w:r>
       <w:r>
@@ -19415,6 +19378,7 @@
         <w:rPr>
           <w:noProof/>
         </w:rPr>
+        <w:lastRenderedPageBreak/>
         <mc:AlternateContent>
           <mc:Choice Requires="wpg">
             <w:drawing>
@@ -19932,7 +19896,7 @@
                     <pic:cNvPicPr/>
                   </pic:nvPicPr>
                   <pic:blipFill>
-                    <a:blip r:embed="rId32" cstate="print">
+                    <a:blip r:embed="rId33" cstate="print">
                       <a:extLst>
                         <a:ext uri="{28A0092B-C50C-407E-A947-70E740481C1C}">
                           <a14:useLocalDpi xmlns:a14="http://schemas.microsoft.com/office/drawing/2010/main" val="0"/>
@@ -20180,7 +20144,7 @@
                     <pic:cNvPicPr/>
                   </pic:nvPicPr>
                   <pic:blipFill>
-                    <a:blip r:embed="rId33" cstate="print">
+                    <a:blip r:embed="rId34" cstate="print">
                       <a:extLst>
                         <a:ext uri="{28A0092B-C50C-407E-A947-70E740481C1C}">
                           <a14:useLocalDpi xmlns:a14="http://schemas.microsoft.com/office/drawing/2010/main" val="0"/>
@@ -20246,9 +20210,8 @@
         </w:numPr>
         <w:ind w:left="0" w:hanging="11"/>
       </w:pPr>
-      <w:bookmarkStart w:id="18" w:name="_Toc494752081"/>
-      <w:r>
-        <w:lastRenderedPageBreak/>
+      <w:bookmarkStart w:id="18" w:name="_Toc494787224"/>
+      <w:r>
         <w:t xml:space="preserve">Search </w:t>
       </w:r>
       <w:r>
@@ -20392,6 +20355,7 @@
           <w:sz w:val="24"/>
           <w:szCs w:val="24"/>
         </w:rPr>
+        <w:lastRenderedPageBreak/>
         <w:t>Click search</w:t>
       </w:r>
     </w:p>
@@ -21090,7 +21054,7 @@
                     <pic:cNvPicPr/>
                   </pic:nvPicPr>
                   <pic:blipFill>
-                    <a:blip r:embed="rId34" cstate="print">
+                    <a:blip r:embed="rId35" cstate="print">
                       <a:extLst>
                         <a:ext uri="{28A0092B-C50C-407E-A947-70E740481C1C}">
                           <a14:useLocalDpi xmlns:a14="http://schemas.microsoft.com/office/drawing/2010/main" val="0"/>
@@ -21156,7 +21120,7 @@
         </w:numPr>
         <w:ind w:left="0" w:hanging="11"/>
       </w:pPr>
-      <w:bookmarkStart w:id="19" w:name="_Toc494752082"/>
+      <w:bookmarkStart w:id="19" w:name="_Toc494787225"/>
       <w:r>
         <w:t>Report</w:t>
       </w:r>
@@ -21222,23 +21186,7 @@
           <w:sz w:val="24"/>
           <w:szCs w:val="24"/>
         </w:rPr>
-        <w:t xml:space="preserve">User will see the list of </w:t>
-      </w:r>
-      <w:r>
-        <w:rPr>
-          <w:rFonts w:cstheme="minorHAnsi"/>
-          <w:sz w:val="24"/>
-          <w:szCs w:val="24"/>
-        </w:rPr>
-        <w:t>Quiz attempts</w:t>
-      </w:r>
-      <w:r>
-        <w:rPr>
-          <w:rFonts w:cstheme="minorHAnsi"/>
-          <w:sz w:val="24"/>
-          <w:szCs w:val="24"/>
-        </w:rPr>
-        <w:t xml:space="preserve"> </w:t>
+        <w:t xml:space="preserve">User will see the list of Quiz attempts </w:t>
       </w:r>
     </w:p>
     <w:p>
@@ -21252,7 +21200,6 @@
         <w:rPr>
           <w:noProof/>
         </w:rPr>
-        <w:lastRenderedPageBreak/>
         <mc:AlternateContent>
           <mc:Choice Requires="wpg">
             <w:drawing>
@@ -21603,7 +21550,7 @@
                     <pic:cNvPicPr/>
                   </pic:nvPicPr>
                   <pic:blipFill>
-                    <a:blip r:embed="rId35" cstate="print">
+                    <a:blip r:embed="rId36" cstate="print">
                       <a:extLst>
                         <a:ext uri="{28A0092B-C50C-407E-A947-70E740481C1C}">
                           <a14:useLocalDpi xmlns:a14="http://schemas.microsoft.com/office/drawing/2010/main" val="0"/>
@@ -21669,18 +21616,10 @@
         </w:numPr>
         <w:ind w:left="0" w:hanging="11"/>
       </w:pPr>
-      <w:bookmarkStart w:id="20" w:name="_Toc494752083"/>
-      <w:r>
-        <w:t xml:space="preserve">View </w:t>
-      </w:r>
-      <w:r>
-        <w:t xml:space="preserve">No of </w:t>
-      </w:r>
-      <w:r>
-        <w:t xml:space="preserve">Quiz Attempt for the </w:t>
-      </w:r>
-      <w:r>
-        <w:t>quizzes</w:t>
+      <w:bookmarkStart w:id="20" w:name="_Toc494787226"/>
+      <w:r>
+        <w:lastRenderedPageBreak/>
+        <w:t>View No of Quiz Attempt for the quizzes</w:t>
       </w:r>
       <w:bookmarkEnd w:id="20"/>
       <w:r>
@@ -22390,7 +22329,7 @@
                     <pic:cNvPicPr/>
                   </pic:nvPicPr>
                   <pic:blipFill>
-                    <a:blip r:embed="rId36" cstate="print">
+                    <a:blip r:embed="rId37" cstate="print">
                       <a:extLst>
                         <a:ext uri="{28A0092B-C50C-407E-A947-70E740481C1C}">
                           <a14:useLocalDpi xmlns:a14="http://schemas.microsoft.com/office/drawing/2010/main" val="0"/>
@@ -22456,7 +22395,6 @@
           <w:noProof/>
           <w:lang w:val="en-US"/>
         </w:rPr>
-        <w:lastRenderedPageBreak/>
         <w:drawing>
           <wp:inline distT="0" distB="0" distL="0" distR="0">
             <wp:extent cx="5162843" cy="3286122"/>
@@ -22473,7 +22411,7 @@
                     <pic:cNvPicPr/>
                   </pic:nvPicPr>
                   <pic:blipFill>
-                    <a:blip r:embed="rId37" cstate="print">
+                    <a:blip r:embed="rId38" cstate="print">
                       <a:extLst>
                         <a:ext uri="{28A0092B-C50C-407E-A947-70E740481C1C}">
                           <a14:useLocalDpi xmlns:a14="http://schemas.microsoft.com/office/drawing/2010/main" val="0"/>
@@ -22539,12 +22477,10 @@
         </w:numPr>
         <w:ind w:left="0" w:hanging="11"/>
       </w:pPr>
-      <w:bookmarkStart w:id="21" w:name="_Toc494752084"/>
-      <w:r>
-        <w:t>Enquiries</w:t>
-      </w:r>
-      <w:r>
-        <w:t xml:space="preserve"> List</w:t>
+      <w:bookmarkStart w:id="21" w:name="_Toc494787227"/>
+      <w:r>
+        <w:lastRenderedPageBreak/>
+        <w:t>Enquiries List</w:t>
       </w:r>
       <w:bookmarkEnd w:id="21"/>
     </w:p>
@@ -22988,7 +22924,7 @@
                     <pic:cNvPicPr/>
                   </pic:nvPicPr>
                   <pic:blipFill>
-                    <a:blip r:embed="rId38" cstate="print">
+                    <a:blip r:embed="rId39" cstate="print">
                       <a:extLst>
                         <a:ext uri="{28A0092B-C50C-407E-A947-70E740481C1C}">
                           <a14:useLocalDpi xmlns:a14="http://schemas.microsoft.com/office/drawing/2010/main" val="0"/>
@@ -23054,13 +22990,9 @@
         </w:numPr>
         <w:ind w:left="0" w:hanging="11"/>
       </w:pPr>
-      <w:bookmarkStart w:id="22" w:name="_Toc494752085"/>
-      <w:r>
-        <w:lastRenderedPageBreak/>
-        <w:t xml:space="preserve">View </w:t>
-      </w:r>
-      <w:r>
-        <w:t>Enquiries details</w:t>
+      <w:bookmarkStart w:id="22" w:name="_Toc494787228"/>
+      <w:r>
+        <w:t>View Enquiries details</w:t>
       </w:r>
       <w:bookmarkEnd w:id="22"/>
       <w:r>
@@ -23754,7 +23686,7 @@
                     <pic:cNvPicPr/>
                   </pic:nvPicPr>
                   <pic:blipFill>
-                    <a:blip r:embed="rId38" cstate="print">
+                    <a:blip r:embed="rId39" cstate="print">
                       <a:extLst>
                         <a:ext uri="{28A0092B-C50C-407E-A947-70E740481C1C}">
                           <a14:useLocalDpi xmlns:a14="http://schemas.microsoft.com/office/drawing/2010/main" val="0"/>
@@ -23998,7 +23930,7 @@
                     <pic:cNvPicPr/>
                   </pic:nvPicPr>
                   <pic:blipFill>
-                    <a:blip r:embed="rId39" cstate="print">
+                    <a:blip r:embed="rId40" cstate="print">
                       <a:extLst>
                         <a:ext uri="{28A0092B-C50C-407E-A947-70E740481C1C}">
                           <a14:useLocalDpi xmlns:a14="http://schemas.microsoft.com/office/drawing/2010/main" val="0"/>
@@ -24064,7 +23996,7 @@
         </w:numPr>
         <w:ind w:left="0" w:hanging="11"/>
       </w:pPr>
-      <w:bookmarkStart w:id="23" w:name="_Toc494752086"/>
+      <w:bookmarkStart w:id="23" w:name="_Toc494787229"/>
       <w:r>
         <w:t xml:space="preserve">Search </w:t>
       </w:r>
@@ -24905,7 +24837,7 @@
                     <pic:cNvPicPr/>
                   </pic:nvPicPr>
                   <pic:blipFill>
-                    <a:blip r:embed="rId40" cstate="print">
+                    <a:blip r:embed="rId41" cstate="print">
                       <a:extLst>
                         <a:ext uri="{28A0092B-C50C-407E-A947-70E740481C1C}">
                           <a14:useLocalDpi xmlns:a14="http://schemas.microsoft.com/office/drawing/2010/main" val="0"/>
@@ -24971,7 +24903,7 @@
         </w:numPr>
         <w:ind w:left="0" w:hanging="11"/>
       </w:pPr>
-      <w:bookmarkStart w:id="24" w:name="_Toc494752087"/>
+      <w:bookmarkStart w:id="24" w:name="_Toc494787230"/>
       <w:r>
         <w:t>Logout</w:t>
       </w:r>
@@ -25014,31 +24946,7 @@
           <w:sz w:val="24"/>
           <w:szCs w:val="24"/>
         </w:rPr>
-        <w:t>icon</w:t>
-      </w:r>
-      <w:r>
-        <w:rPr>
-          <w:rFonts w:cstheme="minorHAnsi"/>
-          <w:sz w:val="24"/>
-          <w:szCs w:val="24"/>
-        </w:rPr>
-        <w:t xml:space="preserve"> on the </w:t>
-      </w:r>
-      <w:r>
-        <w:rPr>
-          <w:rFonts w:cstheme="minorHAnsi"/>
-          <w:sz w:val="24"/>
-          <w:szCs w:val="24"/>
-        </w:rPr>
-        <w:t xml:space="preserve">top </w:t>
-      </w:r>
-      <w:r>
-        <w:rPr>
-          <w:rFonts w:cstheme="minorHAnsi"/>
-          <w:sz w:val="24"/>
-          <w:szCs w:val="24"/>
-        </w:rPr>
-        <w:t>left-hand side of the menu</w:t>
+        <w:t>icon on the top left-hand side of the menu</w:t>
       </w:r>
     </w:p>
     <w:p>
@@ -25077,6 +24985,7 @@
           <w:sz w:val="24"/>
           <w:szCs w:val="24"/>
         </w:rPr>
+        <w:lastRenderedPageBreak/>
         <mc:AlternateContent>
           <mc:Choice Requires="wpg">
             <w:drawing>
@@ -25324,7 +25233,7 @@
                     <pic:cNvPicPr/>
                   </pic:nvPicPr>
                   <pic:blipFill>
-                    <a:blip r:embed="rId41">
+                    <a:blip r:embed="rId42">
                       <a:extLst>
                         <a:ext uri="{28A0092B-C50C-407E-A947-70E740481C1C}">
                           <a14:useLocalDpi xmlns:a14="http://schemas.microsoft.com/office/drawing/2010/main" val="0"/>
@@ -25389,7 +25298,6 @@
         <w:rPr>
           <w:noProof/>
         </w:rPr>
-        <w:lastRenderedPageBreak/>
         <mc:AlternateContent>
           <mc:Choice Requires="wpg">
             <w:drawing>
@@ -25574,7 +25482,7 @@
                     <pic:cNvPicPr/>
                   </pic:nvPicPr>
                   <pic:blipFill>
-                    <a:blip r:embed="rId42" cstate="print">
+                    <a:blip r:embed="rId43" cstate="print">
                       <a:extLst>
                         <a:ext uri="{28A0092B-C50C-407E-A947-70E740481C1C}">
                           <a14:useLocalDpi xmlns:a14="http://schemas.microsoft.com/office/drawing/2010/main" val="0"/>
@@ -25635,8 +25543,8 @@
       </w:r>
     </w:p>
     <w:sectPr>
-      <w:headerReference w:type="first" r:id="rId43"/>
-      <w:footerReference w:type="first" r:id="rId44"/>
+      <w:headerReference w:type="first" r:id="rId44"/>
+      <w:footerReference w:type="first" r:id="rId45"/>
       <w:pgSz w:w="11906" w:h="16838"/>
       <w:pgMar w:top="1440" w:right="1440" w:bottom="1440" w:left="1440" w:header="708" w:footer="708" w:gutter="0"/>
       <w:cols w:space="708"/>
@@ -25673,6 +25581,96 @@
 </file>
 
 <file path=word/footer1.xml><?xml version="1.0" encoding="utf-8"?>
+<w:ftr xmlns:wpc="http://schemas.microsoft.com/office/word/2010/wordprocessingCanvas" xmlns:cx="http://schemas.microsoft.com/office/drawing/2014/chartex" xmlns:cx1="http://schemas.microsoft.com/office/drawing/2015/9/8/chartex" xmlns:cx2="http://schemas.microsoft.com/office/drawing/2015/10/21/chartex" xmlns:cx3="http://schemas.microsoft.com/office/drawing/2016/5/9/chartex" xmlns:cx4="http://schemas.microsoft.com/office/drawing/2016/5/10/chartex" xmlns:cx5="http://schemas.microsoft.com/office/drawing/2016/5/11/chartex" xmlns:cx6="http://schemas.microsoft.com/office/drawing/2016/5/12/chartex" xmlns:cx7="http://schemas.microsoft.com/office/drawing/2016/5/13/chartex" xmlns:cx8="http://schemas.microsoft.com/office/drawing/2016/5/14/chartex" xmlns:mc="http://schemas.openxmlformats.org/markup-compatibility/2006" xmlns:aink="http://schemas.microsoft.com/office/drawing/2016/ink" xmlns:am3d="http://schemas.microsoft.com/office/drawing/2017/model3d" xmlns:o="urn:schemas-microsoft-com:office:office" xmlns:r="http://schemas.openxmlformats.org/officeDocument/2006/relationships" xmlns:m="http://schemas.openxmlformats.org/officeDocument/2006/math" xmlns:v="urn:schemas-microsoft-com:vml" xmlns:wp14="http://schemas.microsoft.com/office/word/2010/wordprocessingDrawing" xmlns:wp="http://schemas.openxmlformats.org/drawingml/2006/wordprocessingDrawing" xmlns:w10="urn:schemas-microsoft-com:office:word" xmlns:w="http://schemas.openxmlformats.org/wordprocessingml/2006/main" xmlns:w14="http://schemas.microsoft.com/office/word/2010/wordml" xmlns:w15="http://schemas.microsoft.com/office/word/2012/wordml" xmlns:w16se="http://schemas.microsoft.com/office/word/2015/wordml/symex" xmlns:wpg="http://schemas.microsoft.com/office/word/2010/wordprocessingGroup" xmlns:wpi="http://schemas.microsoft.com/office/word/2010/wordprocessingInk" xmlns:wne="http://schemas.microsoft.com/office/word/2006/wordml" xmlns:wps="http://schemas.microsoft.com/office/word/2010/wordprocessingShape" mc:Ignorable="w14 w15 w16se wp14">
+  <w:sdt>
+    <w:sdtPr>
+      <w:id w:val="1061207708"/>
+      <w:docPartObj>
+        <w:docPartGallery w:val="Page Numbers (Bottom of Page)"/>
+        <w:docPartUnique/>
+      </w:docPartObj>
+    </w:sdtPr>
+    <w:sdtEndPr>
+      <w:rPr>
+        <w:color w:val="7F7F7F" w:themeColor="background1" w:themeShade="7F"/>
+        <w:spacing w:val="60"/>
+      </w:rPr>
+    </w:sdtEndPr>
+    <w:sdtContent>
+      <w:p>
+        <w:pPr>
+          <w:pStyle w:val="Footer"/>
+          <w:pBdr>
+            <w:top w:val="single" w:sz="4" w:space="1" w:color="D9D9D9" w:themeColor="background1" w:themeShade="D9"/>
+          </w:pBdr>
+        </w:pPr>
+        <w:r>
+          <w:tab/>
+        </w:r>
+        <w:r>
+          <w:tab/>
+        </w:r>
+        <w:r>
+          <w:fldChar w:fldCharType="begin"/>
+        </w:r>
+        <w:r>
+          <w:instrText xml:space="preserve"> PAGE   \* MERGEFORMAT </w:instrText>
+        </w:r>
+        <w:r>
+          <w:fldChar w:fldCharType="separate"/>
+        </w:r>
+        <w:r>
+          <w:rPr>
+            <w:noProof/>
+          </w:rPr>
+          <w:t>5</w:t>
+        </w:r>
+        <w:r>
+          <w:rPr>
+            <w:noProof/>
+          </w:rPr>
+          <w:fldChar w:fldCharType="end"/>
+        </w:r>
+        <w:r>
+          <w:t xml:space="preserve"> | </w:t>
+        </w:r>
+        <w:r>
+          <w:rPr>
+            <w:color w:val="7F7F7F" w:themeColor="background1" w:themeShade="7F"/>
+            <w:spacing w:val="60"/>
+          </w:rPr>
+          <w:t>Page</w:t>
+        </w:r>
+      </w:p>
+    </w:sdtContent>
+  </w:sdt>
+  <w:p>
+    <w:pPr>
+      <w:pStyle w:val="Footer"/>
+      <w:rPr>
+        <w:rFonts w:asciiTheme="majorHAnsi" w:hAnsiTheme="majorHAnsi"/>
+        <w:sz w:val="24"/>
+        <w:szCs w:val="24"/>
+      </w:rPr>
+    </w:pPr>
+    <w:r>
+      <w:rPr>
+        <w:rFonts w:asciiTheme="majorHAnsi" w:hAnsiTheme="majorHAnsi"/>
+        <w:sz w:val="24"/>
+        <w:szCs w:val="24"/>
+      </w:rPr>
+      <w:t>COIT20273: Software Design and Development Project</w:t>
+    </w:r>
+  </w:p>
+  <w:p>
+    <w:pPr>
+      <w:pStyle w:val="Footer"/>
+    </w:pPr>
+  </w:p>
+</w:ftr>
+</file>
+
+<file path=word/footer2.xml><?xml version="1.0" encoding="utf-8"?>
 <w:ftr xmlns:wpc="http://schemas.microsoft.com/office/word/2010/wordprocessingCanvas" xmlns:cx="http://schemas.microsoft.com/office/drawing/2014/chartex" xmlns:cx1="http://schemas.microsoft.com/office/drawing/2015/9/8/chartex" xmlns:cx2="http://schemas.microsoft.com/office/drawing/2015/10/21/chartex" xmlns:cx3="http://schemas.microsoft.com/office/drawing/2016/5/9/chartex" xmlns:cx4="http://schemas.microsoft.com/office/drawing/2016/5/10/chartex" xmlns:cx5="http://schemas.microsoft.com/office/drawing/2016/5/11/chartex" xmlns:cx6="http://schemas.microsoft.com/office/drawing/2016/5/12/chartex" xmlns:cx7="http://schemas.microsoft.com/office/drawing/2016/5/13/chartex" xmlns:cx8="http://schemas.microsoft.com/office/drawing/2016/5/14/chartex" xmlns:mc="http://schemas.openxmlformats.org/markup-compatibility/2006" xmlns:aink="http://schemas.microsoft.com/office/drawing/2016/ink" xmlns:am3d="http://schemas.microsoft.com/office/drawing/2017/model3d" xmlns:o="urn:schemas-microsoft-com:office:office" xmlns:r="http://schemas.openxmlformats.org/officeDocument/2006/relationships" xmlns:m="http://schemas.openxmlformats.org/officeDocument/2006/math" xmlns:v="urn:schemas-microsoft-com:vml" xmlns:wp14="http://schemas.microsoft.com/office/word/2010/wordprocessingDrawing" xmlns:wp="http://schemas.openxmlformats.org/drawingml/2006/wordprocessingDrawing" xmlns:w10="urn:schemas-microsoft-com:office:word" xmlns:w="http://schemas.openxmlformats.org/wordprocessingml/2006/main" xmlns:w14="http://schemas.microsoft.com/office/word/2010/wordml" xmlns:w15="http://schemas.microsoft.com/office/word/2012/wordml" xmlns:w16se="http://schemas.microsoft.com/office/word/2015/wordml/symex" xmlns:wpg="http://schemas.microsoft.com/office/word/2010/wordprocessingGroup" xmlns:wpi="http://schemas.microsoft.com/office/word/2010/wordprocessingInk" xmlns:wne="http://schemas.microsoft.com/office/word/2006/wordml" xmlns:wps="http://schemas.microsoft.com/office/word/2010/wordprocessingShape" mc:Ignorable="w14 w15 w16se wp14">
   <w:p>
     <w:pPr>
@@ -25688,7 +25686,7 @@
 </w:ftr>
 </file>
 
-<file path=word/footer2.xml><?xml version="1.0" encoding="utf-8"?>
+<file path=word/footer3.xml><?xml version="1.0" encoding="utf-8"?>
 <w:ftr xmlns:wpc="http://schemas.microsoft.com/office/word/2010/wordprocessingCanvas" xmlns:cx="http://schemas.microsoft.com/office/drawing/2014/chartex" xmlns:cx1="http://schemas.microsoft.com/office/drawing/2015/9/8/chartex" xmlns:cx2="http://schemas.microsoft.com/office/drawing/2015/10/21/chartex" xmlns:cx3="http://schemas.microsoft.com/office/drawing/2016/5/9/chartex" xmlns:cx4="http://schemas.microsoft.com/office/drawing/2016/5/10/chartex" xmlns:cx5="http://schemas.microsoft.com/office/drawing/2016/5/11/chartex" xmlns:cx6="http://schemas.microsoft.com/office/drawing/2016/5/12/chartex" xmlns:cx7="http://schemas.microsoft.com/office/drawing/2016/5/13/chartex" xmlns:cx8="http://schemas.microsoft.com/office/drawing/2016/5/14/chartex" xmlns:mc="http://schemas.openxmlformats.org/markup-compatibility/2006" xmlns:aink="http://schemas.microsoft.com/office/drawing/2016/ink" xmlns:am3d="http://schemas.microsoft.com/office/drawing/2017/model3d" xmlns:o="urn:schemas-microsoft-com:office:office" xmlns:r="http://schemas.openxmlformats.org/officeDocument/2006/relationships" xmlns:m="http://schemas.openxmlformats.org/officeDocument/2006/math" xmlns:v="urn:schemas-microsoft-com:vml" xmlns:wp14="http://schemas.microsoft.com/office/word/2010/wordprocessingDrawing" xmlns:wp="http://schemas.openxmlformats.org/drawingml/2006/wordprocessingDrawing" xmlns:w10="urn:schemas-microsoft-com:office:word" xmlns:w="http://schemas.openxmlformats.org/wordprocessingml/2006/main" xmlns:w14="http://schemas.microsoft.com/office/word/2010/wordml" xmlns:w15="http://schemas.microsoft.com/office/word/2012/wordml" xmlns:w16se="http://schemas.microsoft.com/office/word/2015/wordml/symex" xmlns:wpg="http://schemas.microsoft.com/office/word/2010/wordprocessingGroup" xmlns:wpi="http://schemas.microsoft.com/office/word/2010/wordprocessingInk" xmlns:wne="http://schemas.microsoft.com/office/word/2006/wordml" xmlns:wps="http://schemas.microsoft.com/office/word/2010/wordprocessingShape" mc:Ignorable="w14 w15 w16se wp14">
   <w:sdt>
     <w:sdtPr>
@@ -25808,6 +25806,7 @@
         <w:docPartUnique/>
       </w:docPartObj>
     </w:sdtPr>
+    <w:sdtEndPr/>
     <w:sdtContent>
       <w:p>
         <w:pPr>
@@ -25856,6 +25855,7 @@
         <w:docPartUnique/>
       </w:docPartObj>
     </w:sdtPr>
+    <w:sdtEndPr/>
     <w:sdtContent>
       <w:p>
         <w:pPr>
@@ -25908,6 +25908,7 @@
       <w:dataBinding w:prefixMappings="xmlns:ns0='http://schemas.openxmlformats.org/package/2006/metadata/core-properties' xmlns:ns1='http://purl.org/dc/elements/1.1/'" w:xpath="/ns0:coreProperties[1]/ns1:title[1]" w:storeItemID="{6C3C8BC8-F283-45AE-878A-BAB7291924A1}"/>
       <w:text/>
     </w:sdtPr>
+    <w:sdtEndPr/>
     <w:sdtContent>
       <w:p>
         <w:pPr>
@@ -29225,7 +29226,7 @@
     <w:charset w:val="00"/>
     <w:family w:val="roman"/>
     <w:pitch w:val="variable"/>
-    <w:sig w:usb0="E0002AFF" w:usb1="C0007843" w:usb2="00000009" w:usb3="00000000" w:csb0="000001FF" w:csb1="00000000"/>
+    <w:sig w:usb0="E0002AFF" w:usb1="C0007841" w:usb2="00000009" w:usb3="00000000" w:csb0="000001FF" w:csb1="00000000"/>
   </w:font>
   <w:font w:name="Courier New">
     <w:panose1 w:val="02070309020205020404"/>
@@ -29253,7 +29254,7 @@
     <w:charset w:val="00"/>
     <w:family w:val="swiss"/>
     <w:pitch w:val="variable"/>
-    <w:sig w:usb0="E0002AFF" w:usb1="4000ACFF" w:usb2="00000001" w:usb3="00000000" w:csb0="000001FF" w:csb1="00000000"/>
+    <w:sig w:usb0="E0002AFF" w:usb1="C000247B" w:usb2="00000009" w:usb3="00000000" w:csb0="000001FF" w:csb1="00000000"/>
   </w:font>
   <w:font w:name="Cambria">
     <w:panose1 w:val="02040503050406030204"/>
@@ -29274,7 +29275,7 @@
     <w:charset w:val="00"/>
     <w:family w:val="swiss"/>
     <w:pitch w:val="variable"/>
-    <w:sig w:usb0="A0002AEF" w:usb1="4000207B" w:usb2="00000000" w:usb3="00000000" w:csb0="000001FF" w:csb1="00000000"/>
+    <w:sig w:usb0="E0002AFF" w:usb1="C000247B" w:usb2="00000009" w:usb3="00000000" w:csb0="000001FF" w:csb1="00000000"/>
   </w:font>
 </w:fonts>
 </file>
@@ -29307,6 +29308,7 @@
     <w:rsid w:val="00913EAC"/>
     <w:rsid w:val="00917A19"/>
     <w:rsid w:val="00995B74"/>
+    <w:rsid w:val="00A317E6"/>
     <w:rsid w:val="00AF53D1"/>
     <w:rsid w:val="00B12D6D"/>
     <w:rsid w:val="00B653A3"/>
@@ -30329,7 +30331,7 @@
 </file>
 
 <file path=customXml/itemProps2.xml><?xml version="1.0" encoding="utf-8"?>
-<ds:datastoreItem xmlns:ds="http://schemas.openxmlformats.org/officeDocument/2006/customXml" ds:itemID="{DEEB1D45-5788-4E26-B756-53F349705AEB}">
+<ds:datastoreItem xmlns:ds="http://schemas.openxmlformats.org/officeDocument/2006/customXml" ds:itemID="{23593D5D-D4CF-46E8-B85E-D6F2A319E9B3}">
   <ds:schemaRefs>
     <ds:schemaRef ds:uri="http://schemas.openxmlformats.org/officeDocument/2006/bibliography"/>
   </ds:schemaRefs>

</xml_diff>